<commit_message>
WIP on literature lists
Signed-off-by: Kakadu <Kakadu@pm.me>
</commit_message>
<xml_diff>
--- a/OCanren-RUS/ISPRAS.docx
+++ b/OCanren-RUS/ISPRAS.docx
@@ -6,7 +6,6 @@
       <w:pPr>
         <w:pStyle w:val="Normal"/>
         <w:keepLines/>
-        <w:pBdr/>
         <w:tabs>
           <w:tab w:val="clear" w:pos="284"/>
           <w:tab w:val="left" w:pos="892" w:leader="none"/>
@@ -35,9 +34,9 @@
             <wp:wrapThrough wrapText="bothSides">
               <wp:wrapPolygon edited="0">
                 <wp:start x="-56" y="0"/>
-                <wp:lineTo x="-56" y="20409"/>
-                <wp:lineTo x="21142" y="20409"/>
-                <wp:lineTo x="21142" y="0"/>
+                <wp:lineTo x="-56" y="20247"/>
+                <wp:lineTo x="21085" y="20247"/>
+                <wp:lineTo x="21085" y="0"/>
                 <wp:lineTo x="-56" y="0"/>
               </wp:wrapPolygon>
             </wp:wrapThrough>
@@ -2367,7 +2366,7 @@
         <mc:AlternateContent>
           <mc:Choice Requires="wps">
             <w:drawing>
-              <wp:anchor behindDoc="0" distT="0" distB="21590" distL="109220" distR="133350" simplePos="0" locked="0" layoutInCell="0" allowOverlap="1" relativeHeight="5" wp14:anchorId="03B22630">
+              <wp:anchor behindDoc="0" distT="0" distB="20955" distL="109220" distR="133350" simplePos="0" locked="0" layoutInCell="0" allowOverlap="1" relativeHeight="5" wp14:anchorId="03B22630">
                 <wp:simplePos x="0" y="0"/>
                 <wp:positionH relativeFrom="page">
                   <wp:posOffset>2347595</wp:posOffset>
@@ -3866,7 +3865,7 @@
         <mc:AlternateContent>
           <mc:Choice Requires="wps">
             <w:drawing>
-              <wp:anchor behindDoc="0" distT="0" distB="20320" distL="108585" distR="132080" simplePos="0" locked="0" layoutInCell="0" allowOverlap="1" relativeHeight="7" wp14:anchorId="38271ABB">
+              <wp:anchor behindDoc="0" distT="0" distB="20320" distL="108585" distR="131445" simplePos="0" locked="0" layoutInCell="0" allowOverlap="1" relativeHeight="7" wp14:anchorId="38271ABB">
                 <wp:simplePos x="0" y="0"/>
                 <wp:positionH relativeFrom="page">
                   <wp:posOffset>2106295</wp:posOffset>
@@ -6455,7 +6454,7 @@
         <mc:AlternateContent>
           <mc:Choice Requires="wps">
             <w:drawing>
-              <wp:anchor behindDoc="0" distT="0" distB="18415" distL="108585" distR="128270" simplePos="0" locked="0" layoutInCell="0" allowOverlap="1" relativeHeight="13" wp14:anchorId="563FCC91">
+              <wp:anchor behindDoc="0" distT="0" distB="17780" distL="108585" distR="128270" simplePos="0" locked="0" layoutInCell="0" allowOverlap="1" relativeHeight="13" wp14:anchorId="563FCC91">
                 <wp:simplePos x="0" y="0"/>
                 <wp:positionH relativeFrom="margin">
                   <wp:posOffset>417830</wp:posOffset>
@@ -6624,7 +6623,9 @@
                               </w:rPr>
                             </w:pPr>
                             <w:r>
-                              <w:rPr/>
+                              <w:rPr>
+                                <w:color w:val="000000"/>
+                              </w:rPr>
                             </w:r>
                           </w:p>
                         </w:txbxContent>
@@ -6772,7 +6773,9 @@
                         </w:rPr>
                       </w:pPr>
                       <w:r>
-                        <w:rPr/>
+                        <w:rPr>
+                          <w:color w:val="000000"/>
+                        </w:rPr>
                       </w:r>
                     </w:p>
                   </w:txbxContent>
@@ -12989,7 +12992,7 @@
         <mc:AlternateContent>
           <mc:Choice Requires="wps">
             <w:drawing>
-              <wp:anchor behindDoc="0" distT="0" distB="19050" distL="0" distR="130810" simplePos="0" locked="0" layoutInCell="0" allowOverlap="1" relativeHeight="17" wp14:anchorId="2E0FCD6D">
+              <wp:anchor behindDoc="0" distT="0" distB="18415" distL="0" distR="130810" simplePos="0" locked="0" layoutInCell="0" allowOverlap="1" relativeHeight="17" wp14:anchorId="2E0FCD6D">
                 <wp:simplePos x="0" y="0"/>
                 <wp:positionH relativeFrom="margin">
                   <wp:align>left</wp:align>
@@ -13304,7 +13307,9 @@
                               </w:rPr>
                             </w:pPr>
                             <w:r>
-                              <w:rPr/>
+                              <w:rPr>
+                                <w:color w:val="000000"/>
+                              </w:rPr>
                             </w:r>
                           </w:p>
                         </w:txbxContent>
@@ -13598,7 +13603,9 @@
                         </w:rPr>
                       </w:pPr>
                       <w:r>
-                        <w:rPr/>
+                        <w:rPr>
+                          <w:color w:val="000000"/>
+                        </w:rPr>
                       </w:r>
                     </w:p>
                   </w:txbxContent>
@@ -15276,7 +15283,7 @@
         <mc:AlternateContent>
           <mc:Choice Requires="wps">
             <w:drawing>
-              <wp:anchor behindDoc="0" distT="0" distB="12065" distL="109220" distR="135890" simplePos="0" locked="0" layoutInCell="0" allowOverlap="1" relativeHeight="19" wp14:anchorId="466F43CF">
+              <wp:anchor behindDoc="0" distT="0" distB="11430" distL="109220" distR="135890" simplePos="0" locked="0" layoutInCell="0" allowOverlap="1" relativeHeight="19" wp14:anchorId="466F43CF">
                 <wp:simplePos x="0" y="0"/>
                 <wp:positionH relativeFrom="margin">
                   <wp:align>center</wp:align>
@@ -15468,7 +15475,9 @@
                               </w:rPr>
                             </w:pPr>
                             <w:r>
-                              <w:rPr/>
+                              <w:rPr>
+                                <w:color w:val="000000"/>
+                              </w:rPr>
                             </w:r>
                           </w:p>
                         </w:txbxContent>
@@ -15639,7 +15648,9 @@
                         </w:rPr>
                       </w:pPr>
                       <w:r>
-                        <w:rPr/>
+                        <w:rPr>
+                          <w:color w:val="000000"/>
+                        </w:rPr>
                       </w:r>
                     </w:p>
                   </w:txbxContent>
@@ -17727,7 +17738,7 @@
         <mc:AlternateContent>
           <mc:Choice Requires="wps">
             <w:drawing>
-              <wp:anchor behindDoc="0" distT="0" distB="21590" distL="0" distR="138430" simplePos="0" locked="0" layoutInCell="0" allowOverlap="1" relativeHeight="21" wp14:anchorId="558D6243">
+              <wp:anchor behindDoc="0" distT="0" distB="20955" distL="0" distR="138430" simplePos="0" locked="0" layoutInCell="0" allowOverlap="1" relativeHeight="21" wp14:anchorId="558D6243">
                 <wp:simplePos x="0" y="0"/>
                 <wp:positionH relativeFrom="margin">
                   <wp:align>left</wp:align>
@@ -19213,15 +19224,7 @@
       </w:pPr>
       <w:r>
         <w:rPr/>
-        <w:t>8</w:t>
-      </w:r>
-      <w:r>
-        <w:rPr/>
-        <w:t xml:space="preserve">. </w:t>
-      </w:r>
-      <w:r>
-        <w:rPr/>
-        <w:t>Ограничения-неравенства</w:t>
+        <w:t>8. Ограничения-неравенства</w:t>
       </w:r>
     </w:p>
     <w:p>
@@ -19237,15 +19240,12 @@
     <w:p>
       <w:pPr>
         <w:pStyle w:val="ispSubHeader-2level"/>
-        <w:rPr/>
-      </w:pPr>
-      <w:r>
-        <w:rPr/>
-        <w:t>8.1</w:t>
-      </w:r>
-      <w:r>
-        <w:rPr/>
-        <w:t>. Задача удаления элемента из списка</w:t>
+        <w:ind w:hanging="284" w:left="284"/>
+        <w:rPr/>
+      </w:pPr>
+      <w:r>
+        <w:rPr/>
+        <w:t>8.1. Задача удаления элемента из списка</w:t>
       </w:r>
     </w:p>
     <w:p>
@@ -19278,7 +19278,7 @@
         <mc:AlternateContent>
           <mc:Choice Requires="wps">
             <w:drawing>
-              <wp:anchor behindDoc="0" distT="0" distB="21590" distL="0" distR="138430" simplePos="0" locked="0" layoutInCell="0" allowOverlap="1" relativeHeight="23" wp14:anchorId="558D6243">
+              <wp:anchor behindDoc="0" distT="635" distB="20955" distL="0" distR="138430" simplePos="0" locked="0" layoutInCell="0" allowOverlap="1" relativeHeight="23" wp14:anchorId="558D6243">
                 <wp:simplePos x="0" y="0"/>
                 <wp:positionH relativeFrom="margin">
                   <wp:align>left</wp:align>
@@ -19752,7 +19752,7 @@
         <mc:AlternateContent>
           <mc:Choice Requires="wps">
             <w:drawing>
-              <wp:anchor behindDoc="0" distT="0" distB="21590" distL="0" distR="138430" simplePos="0" locked="0" layoutInCell="0" allowOverlap="1" relativeHeight="25" wp14:anchorId="558D6243">
+              <wp:anchor behindDoc="0" distT="635" distB="20955" distL="0" distR="138430" simplePos="0" locked="0" layoutInCell="0" allowOverlap="1" relativeHeight="25" wp14:anchorId="558D6243">
                 <wp:simplePos x="0" y="0"/>
                 <wp:positionH relativeFrom="margin">
                   <wp:align>left</wp:align>
@@ -19983,7 +19983,7 @@
         <mc:AlternateContent>
           <mc:Choice Requires="wps">
             <w:drawing>
-              <wp:anchor behindDoc="0" distT="0" distB="21590" distL="0" distR="138430" simplePos="0" locked="0" layoutInCell="0" allowOverlap="1" relativeHeight="27" wp14:anchorId="558D6243">
+              <wp:anchor behindDoc="0" distT="0" distB="20955" distL="0" distR="138430" simplePos="0" locked="0" layoutInCell="0" allowOverlap="1" relativeHeight="27" wp14:anchorId="558D6243">
                 <wp:simplePos x="0" y="0"/>
                 <wp:positionH relativeFrom="margin">
                   <wp:align>left</wp:align>
@@ -20537,15 +20537,12 @@
     <w:p>
       <w:pPr>
         <w:pStyle w:val="ispSubHeader-2level"/>
-        <w:rPr/>
-      </w:pPr>
-      <w:r>
-        <w:rPr/>
-        <w:t>8.2</w:t>
-      </w:r>
-      <w:r>
-        <w:rPr/>
-        <w:t>. Реализация проверки ограничений-неравенств</w:t>
+        <w:ind w:hanging="284" w:left="284"/>
+        <w:rPr/>
+      </w:pPr>
+      <w:r>
+        <w:rPr/>
+        <w:t>8.2. Реализация проверки ограничений-неравенств</w:t>
       </w:r>
     </w:p>
     <w:p>
@@ -20663,15 +20660,12 @@
     <w:p>
       <w:pPr>
         <w:pStyle w:val="ispSubHeader-2level"/>
-        <w:rPr/>
-      </w:pPr>
-      <w:r>
-        <w:rPr/>
-        <w:t>8.3</w:t>
-      </w:r>
-      <w:r>
-        <w:rPr/>
-        <w:t>. Ограничения-неравенства и сложные типы данных</w:t>
+        <w:ind w:hanging="284" w:left="284"/>
+        <w:rPr/>
+      </w:pPr>
+      <w:r>
+        <w:rPr/>
+        <w:t>8.3. Ограничения-неравенства и сложные типы данных</w:t>
       </w:r>
     </w:p>
     <w:p>
@@ -20812,19 +20806,12 @@
     <w:p>
       <w:pPr>
         <w:pStyle w:val="ispSubHeader-2level"/>
-        <w:rPr/>
-      </w:pPr>
-      <w:r>
-        <w:rPr/>
-        <w:t>9</w:t>
-      </w:r>
-      <w:r>
-        <w:rPr/>
-        <w:t xml:space="preserve">. </w:t>
-      </w:r>
-      <w:r>
-        <w:rPr/>
-        <w:t>Примеры</w:t>
+        <w:ind w:hanging="284" w:left="284"/>
+        <w:rPr/>
+      </w:pPr>
+      <w:r>
+        <w:rPr/>
+        <w:t>9. Примеры</w:t>
       </w:r>
     </w:p>
     <w:p>
@@ -20840,23 +20827,12 @@
     <w:p>
       <w:pPr>
         <w:pStyle w:val="ispSubHeader-2level"/>
-        <w:rPr/>
-      </w:pPr>
-      <w:r>
-        <w:rPr/>
-        <w:t>9</w:t>
-      </w:r>
-      <w:r>
-        <w:rPr/>
-        <w:t>.</w:t>
-      </w:r>
-      <w:r>
-        <w:rPr/>
-        <w:t>1.</w:t>
-      </w:r>
-      <w:r>
-        <w:rPr/>
-        <w:t xml:space="preserve"> Конкатенация и обращение списков</w:t>
+        <w:ind w:hanging="284" w:left="284"/>
+        <w:rPr/>
+      </w:pPr>
+      <w:r>
+        <w:rPr/>
+        <w:t>9.1. Конкатенация и обращение списков</w:t>
       </w:r>
     </w:p>
     <w:p>
@@ -20908,7 +20884,7 @@
         <mc:AlternateContent>
           <mc:Choice Requires="wps">
             <w:drawing>
-              <wp:anchor behindDoc="0" distT="0" distB="17145" distL="0" distR="121920" simplePos="0" locked="0" layoutInCell="0" allowOverlap="1" relativeHeight="29" wp14:anchorId="042D99C8">
+              <wp:anchor behindDoc="0" distT="0" distB="16510" distL="0" distR="121920" simplePos="0" locked="0" layoutInCell="0" allowOverlap="1" relativeHeight="29" wp14:anchorId="042D99C8">
                 <wp:simplePos x="0" y="0"/>
                 <wp:positionH relativeFrom="column">
                   <wp:posOffset>508635</wp:posOffset>
@@ -20916,7 +20892,7 @@
                 <wp:positionV relativeFrom="paragraph">
                   <wp:posOffset>86995</wp:posOffset>
                 </wp:positionV>
-                <wp:extent cx="3783965" cy="2376170"/>
+                <wp:extent cx="3783965" cy="2374900"/>
                 <wp:effectExtent l="0" t="5080" r="4445" b="5080"/>
                 <wp:wrapTopAndBottom/>
                 <wp:docPr id="15" name="Надпись 5"/>
@@ -20927,7 +20903,7 @@
                       <wps:spPr>
                         <a:xfrm>
                           <a:off x="0" y="0"/>
-                          <a:ext cx="3783960" cy="2376000"/>
+                          <a:ext cx="3783960" cy="2374920"/>
                         </a:xfrm>
                         <a:prstGeom prst="rect">
                           <a:avLst/>
@@ -21013,21 +20989,7 @@
                                 <w:rFonts w:cs="Courier New" w:ascii="Courier New" w:hAnsi="Courier New"/>
                                 <w:lang w:val="en-US"/>
                               </w:rPr>
-                              <w:t xml:space="preserve">(fresh (h t </w:t>
-                            </w:r>
-                            <w:r>
-                              <w:rPr>
-                                <w:rFonts w:cs="Courier New" w:ascii="Courier New" w:hAnsi="Courier New"/>
-                                <w:lang w:val="en-US"/>
-                              </w:rPr>
-                              <w:t>ty</w:t>
-                            </w:r>
-                            <w:r>
-                              <w:rPr>
-                                <w:rFonts w:cs="Courier New" w:ascii="Courier New" w:hAnsi="Courier New"/>
-                                <w:lang w:val="en-US"/>
-                              </w:rPr>
-                              <w:t>)</w:t>
+                              <w:t>(fresh (h t ty)</w:t>
                             </w:r>
                           </w:p>
                           <w:p>
@@ -21121,7 +21083,10 @@
                               </w:rPr>
                             </w:pPr>
                             <w:r>
-                              <w:rPr/>
+                              <w:rPr>
+                                <w:rFonts w:cs="Courier New" w:ascii="Courier New" w:hAnsi="Courier New"/>
+                                <w:lang w:val="en-US"/>
+                              </w:rPr>
                             </w:r>
                           </w:p>
                           <w:p>
@@ -21299,7 +21264,7 @@
           </mc:Choice>
           <mc:Fallback>
             <w:pict>
-              <v:rect id="shape_0" ID="Надпись 5" path="m0,0l-2147483645,0l-2147483645,-2147483646l0,-2147483646xe" fillcolor="white" stroked="t" o:allowincell="f" style="position:absolute;margin-left:40.05pt;margin-top:6.85pt;width:297.9pt;height:187.05pt;mso-wrap-style:square;v-text-anchor:top" wp14:anchorId="042D99C8">
+              <v:rect id="shape_0" ID="Надпись 5" path="m0,0l-2147483645,0l-2147483645,-2147483646l0,-2147483646xe" fillcolor="white" stroked="t" o:allowincell="f" style="position:absolute;margin-left:40.05pt;margin-top:6.85pt;width:297.9pt;height:186.95pt;mso-wrap-style:square;v-text-anchor:top" wp14:anchorId="042D99C8">
                 <v:fill o:detectmouseclick="t" type="solid" color2="black"/>
                 <v:stroke color="white" weight="9360" joinstyle="miter" endcap="flat"/>
                 <v:textbox>
@@ -21367,21 +21332,7 @@
                           <w:rFonts w:cs="Courier New" w:ascii="Courier New" w:hAnsi="Courier New"/>
                           <w:lang w:val="en-US"/>
                         </w:rPr>
-                        <w:t xml:space="preserve">(fresh (h t </w:t>
-                      </w:r>
-                      <w:r>
-                        <w:rPr>
-                          <w:rFonts w:cs="Courier New" w:ascii="Courier New" w:hAnsi="Courier New"/>
-                          <w:lang w:val="en-US"/>
-                        </w:rPr>
-                        <w:t>ty</w:t>
-                      </w:r>
-                      <w:r>
-                        <w:rPr>
-                          <w:rFonts w:cs="Courier New" w:ascii="Courier New" w:hAnsi="Courier New"/>
-                          <w:lang w:val="en-US"/>
-                        </w:rPr>
-                        <w:t>)</w:t>
+                        <w:t>(fresh (h t ty)</w:t>
                       </w:r>
                     </w:p>
                     <w:p>
@@ -21475,7 +21426,10 @@
                         </w:rPr>
                       </w:pPr>
                       <w:r>
-                        <w:rPr/>
+                        <w:rPr>
+                          <w:rFonts w:cs="Courier New" w:ascii="Courier New" w:hAnsi="Courier New"/>
+                          <w:lang w:val="en-US"/>
+                        </w:rPr>
                       </w:r>
                     </w:p>
                     <w:p>
@@ -21748,31 +21702,14 @@
     <w:p>
       <w:pPr>
         <w:pStyle w:val="ispSubHeader-2level"/>
-        <w:rPr/>
-      </w:pPr>
-      <w:r>
-        <w:rPr>
-          <w:lang w:val="en-US"/>
-        </w:rPr>
-        <w:t>9</w:t>
-      </w:r>
-      <w:r>
-        <w:rPr>
-          <w:lang w:val="en-US"/>
-        </w:rPr>
-        <w:t>.</w:t>
-      </w:r>
-      <w:r>
-        <w:rPr>
-          <w:lang w:val="en-US"/>
-        </w:rPr>
-        <w:t>2.</w:t>
-      </w:r>
-      <w:r>
-        <w:rPr>
-          <w:lang w:val="en-US"/>
-        </w:rPr>
-        <w:t xml:space="preserve"> Реляционная сортировка и перестановки</w:t>
+        <w:ind w:hanging="284" w:left="284"/>
+        <w:rPr/>
+      </w:pPr>
+      <w:r>
+        <w:rPr>
+          <w:lang w:val="en-US"/>
+        </w:rPr>
+        <w:t>9.2. Реляционная сортировка и перестановки</w:t>
       </w:r>
     </w:p>
     <w:p>
@@ -21816,7 +21753,7 @@
                 <wp:positionV relativeFrom="paragraph">
                   <wp:posOffset>86995</wp:posOffset>
                 </wp:positionV>
-                <wp:extent cx="3345180" cy="1233805"/>
+                <wp:extent cx="3345180" cy="1232535"/>
                 <wp:effectExtent l="0" t="5715" r="5080" b="4445"/>
                 <wp:wrapTopAndBottom/>
                 <wp:docPr id="16" name="Надпись 6"/>
@@ -21827,7 +21764,7 @@
                       <wps:spPr>
                         <a:xfrm>
                           <a:off x="0" y="0"/>
-                          <a:ext cx="3345120" cy="1233720"/>
+                          <a:ext cx="3345120" cy="1232640"/>
                         </a:xfrm>
                         <a:prstGeom prst="rect">
                           <a:avLst/>
@@ -22026,7 +21963,7 @@
           </mc:Choice>
           <mc:Fallback>
             <w:pict>
-              <v:rect id="shape_0" ID="Надпись 6" path="m0,0l-2147483645,0l-2147483645,-2147483646l0,-2147483646xe" fillcolor="white" stroked="t" o:allowincell="f" style="position:absolute;margin-left:40.05pt;margin-top:6.85pt;width:263.35pt;height:97.1pt;mso-wrap-style:square;v-text-anchor:top" wp14:anchorId="042D99C8">
+              <v:rect id="shape_0" ID="Надпись 6" path="m0,0l-2147483645,0l-2147483645,-2147483646l0,-2147483646xe" fillcolor="white" stroked="t" o:allowincell="f" style="position:absolute;margin-left:40.05pt;margin-top:6.85pt;width:263.35pt;height:97pt;mso-wrap-style:square;v-text-anchor:top" wp14:anchorId="042D99C8">
                 <v:fill o:detectmouseclick="t" type="solid" color2="black"/>
                 <v:stroke color="white" weight="9360" joinstyle="miter" endcap="flat"/>
                 <v:textbox>
@@ -22248,7 +22185,7 @@
         <mc:AlternateContent>
           <mc:Choice Requires="wps">
             <w:drawing>
-              <wp:anchor behindDoc="0" distT="0" distB="17145" distL="0" distR="121920" simplePos="0" locked="0" layoutInCell="0" allowOverlap="1" relativeHeight="33" wp14:anchorId="042D99C8">
+              <wp:anchor behindDoc="0" distT="0" distB="16510" distL="0" distR="121920" simplePos="0" locked="0" layoutInCell="0" allowOverlap="1" relativeHeight="33" wp14:anchorId="042D99C8">
                 <wp:simplePos x="0" y="0"/>
                 <wp:positionH relativeFrom="column">
                   <wp:posOffset>508635</wp:posOffset>
@@ -22656,7 +22593,7 @@
         <mc:AlternateContent>
           <mc:Choice Requires="wps">
             <w:drawing>
-              <wp:anchor behindDoc="0" distT="0" distB="17145" distL="0" distR="121920" simplePos="0" locked="0" layoutInCell="0" allowOverlap="1" relativeHeight="35" wp14:anchorId="042D99C8">
+              <wp:anchor behindDoc="0" distT="0" distB="16510" distL="0" distR="121920" simplePos="0" locked="0" layoutInCell="0" allowOverlap="1" relativeHeight="35" wp14:anchorId="042D99C8">
                 <wp:simplePos x="0" y="0"/>
                 <wp:positionH relativeFrom="column">
                   <wp:posOffset>508635</wp:posOffset>
@@ -22664,7 +22601,7 @@
                 <wp:positionV relativeFrom="paragraph">
                   <wp:posOffset>86995</wp:posOffset>
                 </wp:positionV>
-                <wp:extent cx="4255135" cy="744220"/>
+                <wp:extent cx="4255135" cy="742950"/>
                 <wp:effectExtent l="0" t="5080" r="4445" b="5080"/>
                 <wp:wrapTopAndBottom/>
                 <wp:docPr id="18" name="Надпись 8"/>
@@ -22675,7 +22612,7 @@
                       <wps:spPr>
                         <a:xfrm>
                           <a:off x="0" y="0"/>
-                          <a:ext cx="4255200" cy="744120"/>
+                          <a:ext cx="4255200" cy="743040"/>
                         </a:xfrm>
                         <a:prstGeom prst="rect">
                           <a:avLst/>
@@ -22802,7 +22739,7 @@
           </mc:Choice>
           <mc:Fallback>
             <w:pict>
-              <v:rect id="shape_0" ID="Надпись 8" path="m0,0l-2147483645,0l-2147483645,-2147483646l0,-2147483646xe" fillcolor="white" stroked="t" o:allowincell="f" style="position:absolute;margin-left:40.05pt;margin-top:6.85pt;width:335pt;height:58.55pt;mso-wrap-style:square;v-text-anchor:top" wp14:anchorId="042D99C8">
+              <v:rect id="shape_0" ID="Надпись 8" path="m0,0l-2147483645,0l-2147483645,-2147483646l0,-2147483646xe" fillcolor="white" stroked="t" o:allowincell="f" style="position:absolute;margin-left:40.05pt;margin-top:6.85pt;width:335pt;height:58.45pt;mso-wrap-style:square;v-text-anchor:top" wp14:anchorId="042D99C8">
                 <v:fill o:detectmouseclick="t" type="solid" color2="black"/>
                 <v:stroke color="white" weight="9360" joinstyle="miter" endcap="flat"/>
                 <v:textbox>
@@ -22936,7 +22873,7 @@
         <mc:AlternateContent>
           <mc:Choice Requires="wps">
             <w:drawing>
-              <wp:anchor behindDoc="0" distT="0" distB="17145" distL="0" distR="121920" simplePos="0" locked="0" layoutInCell="0" allowOverlap="1" relativeHeight="37" wp14:anchorId="042D99C8">
+              <wp:anchor behindDoc="0" distT="0" distB="16510" distL="0" distR="121920" simplePos="0" locked="0" layoutInCell="0" allowOverlap="1" relativeHeight="37" wp14:anchorId="042D99C8">
                 <wp:simplePos x="0" y="0"/>
                 <wp:positionH relativeFrom="column">
                   <wp:posOffset>508635</wp:posOffset>
@@ -22944,7 +22881,7 @@
                 <wp:positionV relativeFrom="paragraph">
                   <wp:posOffset>86995</wp:posOffset>
                 </wp:positionV>
-                <wp:extent cx="4255135" cy="744220"/>
+                <wp:extent cx="4255135" cy="742950"/>
                 <wp:effectExtent l="0" t="5080" r="4445" b="5080"/>
                 <wp:wrapTopAndBottom/>
                 <wp:docPr id="19" name="Надпись 9"/>
@@ -22955,7 +22892,7 @@
                       <wps:spPr>
                         <a:xfrm>
                           <a:off x="0" y="0"/>
-                          <a:ext cx="4255200" cy="744120"/>
+                          <a:ext cx="4255200" cy="743040"/>
                         </a:xfrm>
                         <a:prstGeom prst="rect">
                           <a:avLst/>
@@ -23097,7 +23034,7 @@
           </mc:Choice>
           <mc:Fallback>
             <w:pict>
-              <v:rect id="shape_0" ID="Надпись 9" path="m0,0l-2147483645,0l-2147483645,-2147483646l0,-2147483646xe" fillcolor="white" stroked="t" o:allowincell="f" style="position:absolute;margin-left:40.05pt;margin-top:6.85pt;width:335pt;height:58.55pt;mso-wrap-style:square;v-text-anchor:top" wp14:anchorId="042D99C8">
+              <v:rect id="shape_0" ID="Надпись 9" path="m0,0l-2147483645,0l-2147483645,-2147483646l0,-2147483646xe" fillcolor="white" stroked="t" o:allowincell="f" style="position:absolute;margin-left:40.05pt;margin-top:6.85pt;width:335pt;height:58.45pt;mso-wrap-style:square;v-text-anchor:top" wp14:anchorId="042D99C8">
                 <v:fill o:detectmouseclick="t" type="solid" color2="black"/>
                 <v:stroke color="white" weight="9360" joinstyle="miter" endcap="flat"/>
                 <v:textbox>
@@ -23218,15 +23155,7 @@
       </w:r>
       <w:r>
         <w:rPr/>
-        <w:t>Функция Stream.take преобразует ленивую последовательность ответов в список, inj_nat_lis</w:t>
-      </w:r>
-      <w:r>
-        <w:rPr/>
-        <w:t>t</w:t>
-      </w:r>
-      <w:r>
-        <w:rPr/>
-        <w:t>— это инъекция списка целых в логический список натуральных, from_nat_list — проекция</w:t>
+        <w:t>Функция Stream.take преобразует ленивую последовательность ответов в список, inj_nat_list— это инъекция списка целых в логический список натуральных, from_nat_list — проекция</w:t>
       </w:r>
     </w:p>
     <w:p>
@@ -23268,7 +23197,7 @@
         <mc:AlternateContent>
           <mc:Choice Requires="wps">
             <w:drawing>
-              <wp:anchor behindDoc="0" distT="0" distB="17145" distL="0" distR="121920" simplePos="0" locked="0" layoutInCell="0" allowOverlap="1" relativeHeight="39" wp14:anchorId="042D99C8">
+              <wp:anchor behindDoc="0" distT="0" distB="16510" distL="0" distR="121920" simplePos="0" locked="0" layoutInCell="0" allowOverlap="1" relativeHeight="39" wp14:anchorId="042D99C8">
                 <wp:simplePos x="0" y="0"/>
                 <wp:positionH relativeFrom="column">
                   <wp:posOffset>508635</wp:posOffset>
@@ -23631,25 +23560,14 @@
     <w:p>
       <w:pPr>
         <w:pStyle w:val="ispSubHeader-2level"/>
-        <w:rPr/>
-      </w:pPr>
-      <w:r>
-        <w:rPr>
-          <w:lang w:val="en-US"/>
-        </w:rPr>
-        <w:t>9</w:t>
-      </w:r>
-      <w:r>
-        <w:rPr>
-          <w:lang w:val="en-US"/>
-        </w:rPr>
-        <w:t>.</w:t>
-      </w:r>
-      <w:r>
-        <w:rPr>
-          <w:lang w:val="en-US"/>
-        </w:rPr>
-        <w:t>3. Вывод типов для STLC</w:t>
+        <w:ind w:hanging="284" w:left="284"/>
+        <w:rPr/>
+      </w:pPr>
+      <w:r>
+        <w:rPr>
+          <w:lang w:val="en-US"/>
+        </w:rPr>
+        <w:t>9.3. Вывод типов для STLC</w:t>
       </w:r>
     </w:p>
     <w:p>
@@ -23685,7 +23603,7 @@
         <mc:AlternateContent>
           <mc:Choice Requires="wps">
             <w:drawing>
-              <wp:anchor behindDoc="0" distT="0" distB="17145" distL="0" distR="121920" simplePos="0" locked="0" layoutInCell="0" allowOverlap="1" relativeHeight="41" wp14:anchorId="042D99C8">
+              <wp:anchor behindDoc="0" distT="0" distB="16510" distL="0" distR="121920" simplePos="0" locked="0" layoutInCell="0" allowOverlap="1" relativeHeight="41" wp14:anchorId="042D99C8">
                 <wp:simplePos x="0" y="0"/>
                 <wp:positionH relativeFrom="column">
                   <wp:posOffset>508635</wp:posOffset>
@@ -23693,7 +23611,7 @@
                 <wp:positionV relativeFrom="paragraph">
                   <wp:posOffset>86995</wp:posOffset>
                 </wp:positionV>
-                <wp:extent cx="4255135" cy="2865755"/>
+                <wp:extent cx="4255135" cy="2864485"/>
                 <wp:effectExtent l="0" t="5715" r="4445" b="4445"/>
                 <wp:wrapTopAndBottom/>
                 <wp:docPr id="21" name="Надпись 11"/>
@@ -23704,7 +23622,7 @@
                       <wps:spPr>
                         <a:xfrm>
                           <a:off x="0" y="0"/>
-                          <a:ext cx="4255200" cy="2865600"/>
+                          <a:ext cx="4255200" cy="2864520"/>
                         </a:xfrm>
                         <a:prstGeom prst="rect">
                           <a:avLst/>
@@ -24129,7 +24047,7 @@
           </mc:Choice>
           <mc:Fallback>
             <w:pict>
-              <v:rect id="shape_0" ID="Надпись 11" path="m0,0l-2147483645,0l-2147483645,-2147483646l0,-2147483646xe" fillcolor="white" stroked="t" o:allowincell="f" style="position:absolute;margin-left:40.05pt;margin-top:6.85pt;width:335pt;height:225.6pt;mso-wrap-style:square;v-text-anchor:top" wp14:anchorId="042D99C8">
+              <v:rect id="shape_0" ID="Надпись 11" path="m0,0l-2147483645,0l-2147483645,-2147483646l0,-2147483646xe" fillcolor="white" stroked="t" o:allowincell="f" style="position:absolute;margin-left:40.05pt;margin-top:6.85pt;width:335pt;height:225.5pt;mso-wrap-style:square;v-text-anchor:top" wp14:anchorId="042D99C8">
                 <v:fill o:detectmouseclick="t" type="solid" color2="black"/>
                 <v:stroke color="white" weight="9360" joinstyle="miter" endcap="flat"/>
                 <v:textbox>
@@ -24558,7 +24476,9 @@
         </w:rPr>
       </w:pPr>
       <w:r>
-        <w:rPr/>
+        <w:rPr>
+          <w:lang w:val="en-US"/>
+        </w:rPr>
         <mc:AlternateContent>
           <mc:Choice Requires="wps">
             <w:drawing>
@@ -26133,11 +26053,7 @@
       </w:pPr>
       <w:r>
         <w:rPr/>
-        <w:t>10</w:t>
-      </w:r>
-      <w:r>
-        <w:rPr/>
-        <w:t>. ОЦЕНКА ПРОИЗВОДИТЕЛЬНОСТИ</w:t>
+        <w:t>10. ОЦЕНКА ПРОИЗВОДИТЕЛЬНОСТИ</w:t>
       </w:r>
     </w:p>
     <w:p>
@@ -26147,7 +26063,7 @@
       </w:pPr>
       <w:r>
         <w:rPr/>
-        <w:t>Изначально, с помощью тестирования производительности мы хотели оценить, какое влияние оказывает выбор языка OCaml для реляционного программирования. В дополнении к этому, реляцонное программирование было реализовано эффективно с помощью отказа от тегирования, и влияние этого решения тоже должно быть оценено. Для сравнения был выбрана реализация faster-miniKanren17 для Scheme/Racket. В OCanren были реализованы оптимизации [2, 24], которые применяются в faster-miniKanren. Также была проведена работа по обеспечению обхода дерева поиска одинаковым образом.</w:t>
+        <w:t>Изначально, с помощью тестирования производительности мы хотели оценить, какое влияние оказывает выбор языка OCaml для реляционного программирования. В дополнении к этому, реляцонное программирование было реализовано эффективно с помощью отказа от тегирования, и влияние этого решения тоже должно быть оценено. Для сравнения был выбрана реализация faster-miniKanren17 для Scheme/Racket. В OCanren были реализованы оптимизации [2], которые применяются в faster-miniKanren. Также была проведена работа по обеспечению обхода дерева поиска одинаковым образом.</w:t>
       </w:r>
     </w:p>
     <w:p>
@@ -26178,7 +26094,15 @@
       </w:r>
       <w:r>
         <w:rPr/>
-        <w:t xml:space="preserve"> — реляционное возведение в степень и логарифмирование [25] чисел в двоичном представлении. Конкретно выбраны 35 = 243 и log3 243 = 5.</w:t>
+        <w:t xml:space="preserve"> — реляционное возведение в степень и логарифмирование [2</w:t>
+      </w:r>
+      <w:r>
+        <w:rPr/>
+        <w:t>4</w:t>
+      </w:r>
+      <w:r>
+        <w:rPr/>
+        <w:t>] чисел в двоичном представлении. Конкретно выбраны 35 = 243 и log3 243 = 5.</w:t>
       </w:r>
     </w:p>
     <w:p>
@@ -26286,15 +26210,7 @@
       </w:r>
       <w:r>
         <w:rPr/>
-        <w:t xml:space="preserve">Рис. </w:t>
-      </w:r>
-      <w:r>
-        <w:rPr/>
-        <w:t>3</w:t>
-      </w:r>
-      <w:r>
-        <w:rPr/>
-        <w:t>. Результаты оценки производительности</w:t>
+        <w:t>Рис. 3. Результаты оценки производительности</w:t>
         <w:br/>
       </w:r>
       <w:r>
@@ -26305,15 +26221,7 @@
       </w:r>
       <w:r>
         <w:rPr/>
-        <w:t xml:space="preserve">. </w:t>
-      </w:r>
-      <w:r>
-        <w:rPr/>
-        <w:t>3</w:t>
-      </w:r>
-      <w:r>
-        <w:rPr/>
-        <w:t xml:space="preserve">. </w:t>
+        <w:t xml:space="preserve">. 3. </w:t>
       </w:r>
       <w:r>
         <w:rPr>
@@ -26329,7 +26237,15 @@
       </w:pPr>
       <w:r>
         <w:rPr/>
-        <w:t>Также стоит отметить, что реализация на OCaml отстаёт по сравнению с реализацией для Chez Scheme. Вероятно, это связано с особенностями хранения данных [26] в реализации компилятора. Детальное исследование различий сред исполнения OCaml и Scheme оставлено на будущее.</w:t>
+        <w:t>Также стоит отметить, что реализация на OCaml отстаёт по сравнению с реализацией для Chez Scheme. Вероятно, это связано с особенностями хранения данных [2</w:t>
+      </w:r>
+      <w:r>
+        <w:rPr/>
+        <w:t>5</w:t>
+      </w:r>
+      <w:r>
+        <w:rPr/>
+        <w:t>] в реализации компилятора. Детальное исследование различий сред исполнения OCaml и Scheme оставлено на будущее.</w:t>
       </w:r>
     </w:p>
     <w:p>
@@ -26373,15 +26289,13 @@
         <w:pStyle w:val="ispLitList"/>
         <w:numPr>
           <w:ilvl w:val="0"/>
-          <w:numId w:val="58"/>
+          <w:numId w:val="59"/>
         </w:numPr>
         <w:rPr/>
       </w:pPr>
-      <w:bookmarkStart w:id="0" w:name="_Hlk155190263"/>
-      <w:bookmarkEnd w:id="0"/>
-      <w:r>
-        <w:rPr/>
-        <w:t>Haft M., Humm B., Siedersleben J. The Architect's Dilemma — Will Reference Architectures Help? Quality of Software Architectures and Software Quality, 2005, pp. 106-122.</w:t>
+      <w:r>
+        <w:rPr/>
+        <w:t>Daniel P. Friedman, William E. Byrd, and Kiselyov O.. The Reasoned Schemer. The MIT Press, July 2005.</w:t>
       </w:r>
     </w:p>
     <w:p>
@@ -26389,26 +26303,13 @@
         <w:pStyle w:val="ispLitList"/>
         <w:numPr>
           <w:ilvl w:val="0"/>
-          <w:numId w:val="50"/>
+          <w:numId w:val="60"/>
         </w:numPr>
         <w:rPr/>
       </w:pPr>
       <w:r>
         <w:rPr/>
-        <w:t xml:space="preserve">Ingram S. (2016) The Thumb Zone: Designing For Mobile Users. Smashing Magazine (online). Available at: </w:t>
-      </w:r>
-      <w:hyperlink r:id="rId4">
-        <w:r>
-          <w:rPr>
-            <w:rStyle w:val="Hyperlink"/>
-            <w:u w:val="none"/>
-          </w:rPr>
-          <w:t>https://www.smashingmagazine.com/2016/09/the-thumb-zone-designing-for-mobile-users</w:t>
-        </w:r>
-      </w:hyperlink>
-      <w:r>
-        <w:rPr/>
-        <w:t>, accessed 30.08.2024.</w:t>
+        <w:t>William E. Byrd. Relational Programming in Minikanren: Techniques, Applications, and Implementations. PhD thesis, Indianapolis, IN, USA, 2009. AAI3380156.</w:t>
       </w:r>
     </w:p>
     <w:p>
@@ -26416,28 +26317,13 @@
         <w:pStyle w:val="ispLitList"/>
         <w:numPr>
           <w:ilvl w:val="0"/>
-          <w:numId w:val="50"/>
+          <w:numId w:val="61"/>
         </w:numPr>
         <w:rPr/>
       </w:pPr>
       <w:r>
         <w:rPr/>
-        <w:t xml:space="preserve">Ergonomics of human-system interaction — Part 210: Human-centred design for interactive </w:t>
-        <w:br/>
-        <w:t xml:space="preserve">systems. ISO 9241-210:2019, International Organization for Standardization, 2019. Available at: </w:t>
-      </w:r>
-      <w:hyperlink r:id="rId5">
-        <w:r>
-          <w:rPr>
-            <w:rStyle w:val="Hyperlink"/>
-            <w:u w:val="none"/>
-          </w:rPr>
-          <w:t>https://www.iso.org/standard/77520.html</w:t>
-        </w:r>
-      </w:hyperlink>
-      <w:r>
-        <w:rPr/>
-        <w:t>.</w:t>
+        <w:t>Zoltan Somogyi, Fergus Henderson, and Thomas Conway. The execution algorithm of mercury, an efficient purely declarative logic programming language. The Journal of Logic Programming, 29(1):17 – 64, 1996. High-Performance Implementations of Logic Programming Systems.</w:t>
       </w:r>
     </w:p>
     <w:p>
@@ -26445,13 +26331,13 @@
         <w:pStyle w:val="ispLitList"/>
         <w:numPr>
           <w:ilvl w:val="0"/>
-          <w:numId w:val="50"/>
+          <w:numId w:val="62"/>
         </w:numPr>
         <w:rPr/>
       </w:pPr>
       <w:r>
         <w:rPr/>
-        <w:t>Gerber E., Carroll M. The psychological experience of prototyping. Design Studies, vol. 33, isuue 1, 2012, pp 64-84. DOI: 10.1016/j.destud.2011.06.005.</w:t>
+        <w:t>M. Hanus, H. Kuchen, and J.J. Moreno-Navarro. Curry: A truly functional logic language. In Proc. ILPS’95 Workshop on Visions for the Future of Logic Programming, pages 95–107, 1995.</w:t>
       </w:r>
     </w:p>
     <w:p>
@@ -26459,13 +26345,13 @@
         <w:pStyle w:val="ispLitList"/>
         <w:numPr>
           <w:ilvl w:val="0"/>
-          <w:numId w:val="50"/>
+          <w:numId w:val="63"/>
         </w:numPr>
         <w:rPr/>
       </w:pPr>
       <w:r>
         <w:rPr/>
-        <w:t>Friedman D.P., William W.E., Kiselyov O., Hemann J. The Reasoned Schemer. The MIT Press, 2nd edition, Cambridge, USA, 2005, 224 p.</w:t>
+        <w:t>Jason Hemann and Daniel P. Friedman. μkanren: A minimal core for relational programming. In Proceedings of the 2013 Workshop on Scheme and Functional Programming (Scheme’13), Month 2013.</w:t>
       </w:r>
     </w:p>
     <w:p>
@@ -26473,13 +26359,13 @@
         <w:pStyle w:val="ispLitList"/>
         <w:numPr>
           <w:ilvl w:val="0"/>
-          <w:numId w:val="50"/>
+          <w:numId w:val="64"/>
         </w:numPr>
         <w:rPr/>
       </w:pPr>
       <w:r>
         <w:rPr/>
-        <w:t>Lozov P., Verbitskaia E., Boulytchev D. Relational Interpreters for Search Problems. In miniKanren and Relational Programming Workshop, 2019.</w:t>
+        <w:t>Jason Hemann, Daniel P. Friedman, William E. Byrd, and Matthew Might. A small embedding of logic programming with a simple complete search. In Proceedings of the 12th Symposium on Dynamic Languages, DLS 2016, pages 96–107, New York, NY, USA, 2016. ACM.</w:t>
       </w:r>
     </w:p>
     <w:p>
@@ -26487,13 +26373,13 @@
         <w:pStyle w:val="ispLitList"/>
         <w:numPr>
           <w:ilvl w:val="0"/>
-          <w:numId w:val="50"/>
+          <w:numId w:val="65"/>
         </w:numPr>
         <w:rPr/>
       </w:pPr>
       <w:r>
         <w:rPr/>
-        <w:t>Leonardo de Moura, Bjørner N. Z3: An Efficient SMT Solver. Tools and Algorithms for the Construction and Analysis of Systems, Springer Berlin Heidelberg, 2008, pp. 337-340.</w:t>
+        <w:t>William E. Byrd, Eric Holk, and Daniel P. Friedman. minikanren, live and untagged: Quine generation via relational interpreters (programming pearl). In Proceedings of the 2012 Annual Workshop on Scheme and Functional Programming, Scheme ’12, pages 8–29, New York, NY, USA, 2012. ACM.</w:t>
       </w:r>
     </w:p>
     <w:p>
@@ -26501,26 +26387,13 @@
         <w:pStyle w:val="ispLitList"/>
         <w:numPr>
           <w:ilvl w:val="0"/>
-          <w:numId w:val="50"/>
+          <w:numId w:val="66"/>
         </w:numPr>
         <w:rPr/>
       </w:pPr>
       <w:r>
         <w:rPr/>
-        <w:t xml:space="preserve">Bengfort J. Thin vs. Thick vs. Zero Client: What’s the Right Fit for Your Business? Online. Available at: </w:t>
-      </w:r>
-      <w:hyperlink r:id="rId6">
-        <w:r>
-          <w:rPr>
-            <w:rStyle w:val="Hyperlink"/>
-            <w:u w:val="none"/>
-          </w:rPr>
-          <w:t>https://biztechmagazine.com/article/2018/10/thin-vs-thick-vs-zero-client-whats-right-fit-your-business-perfcon</w:t>
-        </w:r>
-      </w:hyperlink>
-      <w:r>
-        <w:rPr/>
-        <w:t>, accessed: 30.08.2024.</w:t>
+        <w:t>Claire E. Alvis, Jeremiah J. Willcock, Kyle M. Carter, William E. Byrd, and Daniel P. Friedman. ckanren: minikanren with constraints. In Proceedings of the 2011 Workshop on Scheme and Functional Programming (Scheme ’11)., Month 2011..</w:t>
       </w:r>
     </w:p>
     <w:p>
@@ -26528,26 +26401,13 @@
         <w:pStyle w:val="ispLitList"/>
         <w:numPr>
           <w:ilvl w:val="0"/>
-          <w:numId w:val="50"/>
+          <w:numId w:val="67"/>
         </w:numPr>
         <w:rPr/>
       </w:pPr>
       <w:r>
         <w:rPr/>
-        <w:t xml:space="preserve">Intellij platform UI guidelines: Layout (online). JetBrains s.r.o., 2000-2022. Available at: </w:t>
-      </w:r>
-      <w:hyperlink r:id="rId7">
-        <w:r>
-          <w:rPr>
-            <w:rStyle w:val="Hyperlink"/>
-            <w:u w:val="none"/>
-          </w:rPr>
-          <w:t>https://jetbrains.github.io/ui/principles/layout</w:t>
-        </w:r>
-      </w:hyperlink>
-      <w:r>
-        <w:rPr/>
-        <w:t>, accessed: 30.08.2024.</w:t>
+        <w:t>Olivier Danvy. Functional unparsing. Journal of Functional Programming, 8(6), 1998.</w:t>
       </w:r>
     </w:p>
     <w:p>
@@ -26555,13 +26415,13 @@
         <w:pStyle w:val="ispLitList"/>
         <w:numPr>
           <w:ilvl w:val="0"/>
-          <w:numId w:val="50"/>
+          <w:numId w:val="68"/>
         </w:numPr>
         <w:rPr/>
       </w:pPr>
       <w:r>
         <w:rPr/>
-        <w:t>Kosarev D., Boulytchev D. Typed Embedding of a Relational Language in OCaml. Electronic Proceedings in Theoretical Computer Science, 2016, pp. 1-22.</w:t>
+        <w:t>Daniel Fridlender and Mia Indrika. Do we need dependent types? Journal of Functional Programming, 10(4), 2000.</w:t>
       </w:r>
     </w:p>
     <w:p>
@@ -26569,13 +26429,13 @@
         <w:pStyle w:val="ispLitList"/>
         <w:numPr>
           <w:ilvl w:val="0"/>
-          <w:numId w:val="50"/>
+          <w:numId w:val="69"/>
         </w:numPr>
         <w:rPr/>
       </w:pPr>
       <w:r>
         <w:rPr/>
-        <w:t>Kiselyov O., Chung-chieh Shan, Friedman D.P., Amr S. Backtracking, Interleaving, and Terminating Monad Transformers: (Functional Pearl). In Proceedings of the Tenth ACM SIGPLAN International Conference on Functional Programming, New York, USA, 2005, pp. 192-203.</w:t>
+        <w:t>Michael Spivey and Silvija Seres. Embedding prolog in haskell. In Proceedings of the 1999 Haskell Workshop, 1999.</w:t>
       </w:r>
     </w:p>
     <w:p>
@@ -26583,13 +26443,13 @@
         <w:pStyle w:val="ispLitList"/>
         <w:numPr>
           <w:ilvl w:val="0"/>
-          <w:numId w:val="50"/>
+          <w:numId w:val="70"/>
         </w:numPr>
         <w:rPr/>
       </w:pPr>
       <w:r>
         <w:rPr/>
-        <w:t>Rozplokhas D., Vyatkin A., Boulytchev D. Certified Semantics for Relational Programming. Programming Languages and Systems, APLAS 2020, Lecture Notes in Computer Science, vol. 12470, Springer, Cham, pp. 167-185.</w:t>
+        <w:t>Tim Sheard and Simon Peyton Jones. Template meta-programming for haskell. In Proceedings of the 2002 ACM SIGPLAN Workshop on Haskell, Haskell ’02, pages 1–16, New York, NY, USA, 2002. ACM.</w:t>
       </w:r>
     </w:p>
     <w:p>
@@ -26597,13 +26457,13 @@
         <w:pStyle w:val="ispLitList"/>
         <w:numPr>
           <w:ilvl w:val="0"/>
-          <w:numId w:val="50"/>
+          <w:numId w:val="71"/>
         </w:numPr>
         <w:rPr/>
       </w:pPr>
       <w:r>
         <w:rPr/>
-        <w:t>Comon H. Disunification: A Survey. Computational Logic — Essays in Honor of Alan Robinson. MIT Press, 1991, 322-359.</w:t>
+        <w:t>Claessen Koen and Peter Ljungl of. Typed logical variables in haskell. In Electronic Notices in Theoretical Computer Science, volume 41, 200</w:t>
       </w:r>
     </w:p>
     <w:p>
@@ -26611,13 +26471,13 @@
         <w:pStyle w:val="ispLitList"/>
         <w:numPr>
           <w:ilvl w:val="0"/>
-          <w:numId w:val="50"/>
+          <w:numId w:val="72"/>
         </w:numPr>
         <w:rPr/>
       </w:pPr>
       <w:r>
         <w:rPr/>
-        <w:t>Alvis C.E., Willcock J.J., Carter K.M., Byrd W.E., Friedman D.P. cKanren: miniKanren with Constraints. Proceedings of the 2011 Annual Workshop on Scheme and Functional Programming, 2011.</w:t>
+        <w:t>Manuel M. T. Chakravarty, Gabriel C. Ditu, and Roman Leshchinskiy. Instant generics: Fast and easy. 2009.</w:t>
       </w:r>
     </w:p>
     <w:p>
@@ -26625,13 +26485,17 @@
         <w:pStyle w:val="ispLitList"/>
         <w:numPr>
           <w:ilvl w:val="0"/>
-          <w:numId w:val="50"/>
+          <w:numId w:val="73"/>
         </w:numPr>
         <w:rPr/>
       </w:pPr>
       <w:r>
         <w:rPr/>
-        <w:t>Byrd W.E., Friedman D.P. αKanren A Fresh Name in Nominal Logic Programming. In Scheme and Functional Programming, 2007.</w:t>
+        <w:t xml:space="preserve"> </w:t>
+      </w:r>
+      <w:r>
+        <w:rPr/>
+        <w:t>Wouter Swierstra. Data types á la carte. Journal of Functional Programming, 18(4), 2008.</w:t>
       </w:r>
     </w:p>
     <w:p>
@@ -26639,13 +26503,13 @@
         <w:pStyle w:val="ispLitList"/>
         <w:numPr>
           <w:ilvl w:val="0"/>
-          <w:numId w:val="50"/>
+          <w:numId w:val="74"/>
         </w:numPr>
         <w:rPr/>
       </w:pPr>
       <w:r>
         <w:rPr/>
-        <w:t>Abramov S., Glück R. From Standard to Non-Standard Semantics by Semantics Modifiers. International Journal of Foundations of Computer Science, vol. 12, issue 2, 2001, pp. 171-211. DOI: 10.1142/S0129054101000448.</w:t>
+        <w:t>Jeremy Gibbons. Datatype-generic programming. In Proceedings of the 2006 International Conference on Datatype-generic Programming, SSDGP’06, pages 1–71, Berlin, Heidelberg, 2007. Springer-Verlag.</w:t>
       </w:r>
     </w:p>
     <w:p>
@@ -26653,13 +26517,13 @@
         <w:pStyle w:val="ispLitList"/>
         <w:numPr>
           <w:ilvl w:val="0"/>
-          <w:numId w:val="50"/>
+          <w:numId w:val="75"/>
         </w:numPr>
         <w:rPr/>
       </w:pPr>
       <w:r>
         <w:rPr/>
-        <w:t>Abramov S., Glück R. Combining Semantics with Non-standard Interpreter Hierarchies. FST TCS 2000: Foundations of Software Technology and Theoretical Computer Science, Springer Berlin Heidelberg, 2000, pp. 201-213.</w:t>
+        <w:t>Jeremy Yallop. Practical generic programming in ocaml. In Proceedings of the 2007 Workshop on Workshop on ML, ML’07, pages 83–94, New York, NY, USA, 2007. ACM.</w:t>
       </w:r>
     </w:p>
     <w:p>
@@ -26667,13 +26531,13 @@
         <w:pStyle w:val="ispLitList"/>
         <w:numPr>
           <w:ilvl w:val="0"/>
-          <w:numId w:val="50"/>
+          <w:numId w:val="76"/>
         </w:numPr>
         <w:rPr/>
       </w:pPr>
       <w:r>
         <w:rPr/>
-        <w:t>Byrd W.E., Holk E., Friedman D.P. MiniKanren, Live and Untagged: Quine Generation via Relational Interpreters (Programming Pearl). Proceedings of the Annual Workshop on Scheme and Functional Programming, Association for Computing Machinery, New York, USA, 2012, pp. 8-29.</w:t>
+        <w:t>Leo White, Frédéric Bour, and Jeremy Yallop. Modular implicits. In Proceedings ML Family/OCaml Users and Developers workshops, volume 198, pages 22–63, 2015.</w:t>
       </w:r>
     </w:p>
     <w:p>
@@ -26681,13 +26545,29 @@
         <w:pStyle w:val="ispLitList"/>
         <w:numPr>
           <w:ilvl w:val="0"/>
-          <w:numId w:val="50"/>
+          <w:numId w:val="77"/>
         </w:numPr>
         <w:rPr/>
       </w:pPr>
       <w:r>
         <w:rPr/>
-        <w:t>Byrd W.E., Ballantyne M., Rosenblatt G., Might M. A Unified Approach to Solving Seven Programming Problems (Functional Pearl). Proceedings of ACM Program. Lang., Association for Computing Machinery, New York, USA, 2017, pp. 8:1-8:26.</w:t>
+        <w:t xml:space="preserve">Baader </w:t>
+      </w:r>
+      <w:r>
+        <w:rPr/>
+        <w:t>F.,</w:t>
+      </w:r>
+      <w:r>
+        <w:rPr/>
+        <w:t xml:space="preserve"> Snyder </w:t>
+      </w:r>
+      <w:r>
+        <w:rPr/>
+        <w:t>W</w:t>
+      </w:r>
+      <w:r>
+        <w:rPr/>
+        <w:t>. Handbook of Automated Reasoning. Elsevier and MIT Press, 2001.</w:t>
       </w:r>
     </w:p>
     <w:p>
@@ -26695,13 +26575,13 @@
         <w:pStyle w:val="ispLitList"/>
         <w:numPr>
           <w:ilvl w:val="0"/>
-          <w:numId w:val="50"/>
+          <w:numId w:val="78"/>
         </w:numPr>
         <w:rPr/>
       </w:pPr>
       <w:r>
         <w:rPr/>
-        <w:t>Kosarev D., Lozov P., Boulytchev D. Relational Synthesis for Pattern Matching. Programming Languages and Systems, Springer International Publishing, Cham, 2020, pp.293-310.</w:t>
+        <w:t>Kiselyov O., Chung-chieh Shan, Daniel P. Friedman, and Amr Sabry. Backtracking, interleaving, and terminating monad transformers: (functional pearl). SIGPLAN Not., 40(9):192–203, September 2005.</w:t>
       </w:r>
     </w:p>
     <w:p>
@@ -26709,13 +26589,13 @@
         <w:pStyle w:val="ispLitList"/>
         <w:numPr>
           <w:ilvl w:val="0"/>
-          <w:numId w:val="50"/>
+          <w:numId w:val="79"/>
         </w:numPr>
         <w:rPr/>
       </w:pPr>
       <w:r>
         <w:rPr/>
-        <w:t>Guthmann O., Strichman O., Trostanetski A. Minimal Unsatisfiable Core Extraction for SMT. 2016 Formal Methods in Computer-Aided Design (FMCAD), Mountain View, CA, USA, 2016, pp. 57-64. DOI: 10.1109/FMCAD.2016.7886661.</w:t>
+        <w:t>Ramana Kumar. Mechanising aspects of minikanren in hol. Bachelor Thesis, The Australian National University, 2010.</w:t>
       </w:r>
     </w:p>
     <w:p>
@@ -26723,26 +26603,13 @@
         <w:pStyle w:val="ispLitList"/>
         <w:numPr>
           <w:ilvl w:val="0"/>
-          <w:numId w:val="50"/>
+          <w:numId w:val="80"/>
         </w:numPr>
         <w:rPr/>
       </w:pPr>
       <w:r>
         <w:rPr/>
-        <w:t xml:space="preserve">React: A JavaScript Library for Building User Interfaces. Meta Platforms, Inc. Available at: </w:t>
-      </w:r>
-      <w:hyperlink r:id="rId8">
-        <w:r>
-          <w:rPr>
-            <w:rStyle w:val="Hyperlink"/>
-            <w:u w:val="none"/>
-          </w:rPr>
-          <w:t>https://reactjs.org/</w:t>
-        </w:r>
-      </w:hyperlink>
-      <w:r>
-        <w:rPr/>
-        <w:t>, accessed: 30.08.2024.</w:t>
+        <w:t>P. Lozov, A. Vyatkin, and D. Boulytchev. Typed relational conversion. In Meng Wang and Scott Owens, editors, Trends in Functional Programming, pages 39–58, Cham, 2018. Springer International Publishing.</w:t>
       </w:r>
     </w:p>
     <w:p>
@@ -26750,26 +26617,13 @@
         <w:pStyle w:val="ispLitList"/>
         <w:numPr>
           <w:ilvl w:val="0"/>
-          <w:numId w:val="50"/>
+          <w:numId w:val="81"/>
         </w:numPr>
         <w:rPr/>
       </w:pPr>
       <w:r>
         <w:rPr/>
-        <w:t xml:space="preserve">Jetpack Compose. Android Developers. Available at: </w:t>
-      </w:r>
-      <w:hyperlink r:id="rId9">
-        <w:r>
-          <w:rPr>
-            <w:rStyle w:val="Hyperlink"/>
-            <w:u w:val="none"/>
-          </w:rPr>
-          <w:t>https://developer.android.com/jetpack/compose</w:t>
-        </w:r>
-      </w:hyperlink>
-      <w:r>
-        <w:rPr/>
-        <w:t>, accessed: 30.08.2024.</w:t>
+        <w:t>D. S. Kosarev and D. Y. Boulytchev. Generic programming with combinators and objects. Scientific and Technical Journal of Information Technologies, Mechanics and Optics, 2021.</w:t>
       </w:r>
     </w:p>
     <w:p>
@@ -26777,26 +26631,13 @@
         <w:pStyle w:val="ispLitList"/>
         <w:numPr>
           <w:ilvl w:val="0"/>
-          <w:numId w:val="50"/>
+          <w:numId w:val="82"/>
         </w:numPr>
         <w:rPr/>
       </w:pPr>
       <w:r>
         <w:rPr/>
-        <w:t xml:space="preserve">SwiftUI. Apple Inc. Available at: </w:t>
-      </w:r>
-      <w:hyperlink r:id="rId10">
-        <w:r>
-          <w:rPr>
-            <w:rStyle w:val="Hyperlink"/>
-            <w:u w:val="none"/>
-          </w:rPr>
-          <w:t>https://developer.apple.com/xcode/swiftui</w:t>
-        </w:r>
-      </w:hyperlink>
-      <w:r>
-        <w:rPr/>
-        <w:t>, accessed: 30.08.2024.</w:t>
+        <w:t>Kiselyov O., William E. Byrd, Daniel P. Friedman, and Chung-Chieh Shan. Pure, declarative, and constructive arithmetic relations (declarative pearl). In Proceedings of the 9th International Conference on Functional and Logic Programming, FLOPS’08, pages 64–80, Berlin, Heidelberg, 2008. Springer-Verlag.</w:t>
       </w:r>
     </w:p>
     <w:p>
@@ -26804,325 +26645,72 @@
         <w:pStyle w:val="ispLitList"/>
         <w:numPr>
           <w:ilvl w:val="0"/>
-          <w:numId w:val="50"/>
+          <w:numId w:val="83"/>
         </w:numPr>
         <w:rPr/>
       </w:pPr>
       <w:r>
         <w:rPr/>
-        <w:t xml:space="preserve">Streamlit framework site. Available at: </w:t>
-      </w:r>
-      <w:hyperlink r:id="rId11">
-        <w:r>
-          <w:rPr>
-            <w:rStyle w:val="Hyperlink"/>
-            <w:u w:val="none"/>
-          </w:rPr>
-          <w:t>https://docs.streamlit.io</w:t>
-        </w:r>
-      </w:hyperlink>
-      <w:r>
-        <w:rPr/>
-        <w:t>, accessed: 30.08.2024.</w:t>
+        <w:t>R. Kent Dybvig, David Eby, and Carl Bruggeman. Don’t stop the bibop: Flexible and efficient storage for dynamically-typed languages. Technical report, Indiana University Computer Science Department, 1994.</w:t>
       </w:r>
     </w:p>
     <w:p>
       <w:pPr>
-        <w:pStyle w:val="ispLitList"/>
-        <w:numPr>
-          <w:ilvl w:val="0"/>
-          <w:numId w:val="50"/>
-        </w:numPr>
-        <w:rPr/>
-      </w:pPr>
-      <w:r>
-        <w:rPr/>
-        <w:t xml:space="preserve">The JavaScript library for bespoke data visualization. Available at: </w:t>
-      </w:r>
-      <w:hyperlink r:id="rId12">
-        <w:r>
-          <w:rPr>
-            <w:rStyle w:val="Hyperlink"/>
-            <w:u w:val="none"/>
-          </w:rPr>
-          <w:t>https://d3js.org</w:t>
-        </w:r>
-      </w:hyperlink>
-      <w:r>
-        <w:rPr/>
-        <w:t>, accessed: 30.08.2024.</w:t>
+        <w:pStyle w:val="ispSubHeader-2level"/>
+        <w:ind w:hanging="0" w:left="0"/>
+        <w:rPr>
+          <w:lang w:val="en-US"/>
+        </w:rPr>
+      </w:pPr>
+      <w:bookmarkStart w:id="0" w:name="_Hlk155189018"/>
+      <w:bookmarkStart w:id="1" w:name="_Hlk155190263_Copy_1"/>
+      <w:bookmarkEnd w:id="1"/>
+      <w:r>
+        <w:rPr/>
+        <w:t>Информация</w:t>
+      </w:r>
+      <w:r>
+        <w:rPr>
+          <w:lang w:val="en-US"/>
+        </w:rPr>
+        <w:t xml:space="preserve"> </w:t>
+      </w:r>
+      <w:r>
+        <w:rPr/>
+        <w:t>об</w:t>
+      </w:r>
+      <w:r>
+        <w:rPr>
+          <w:lang w:val="en-US"/>
+        </w:rPr>
+        <w:t xml:space="preserve"> </w:t>
+      </w:r>
+      <w:r>
+        <w:rPr/>
+        <w:t>авторах</w:t>
+      </w:r>
+      <w:r>
+        <w:rPr>
+          <w:lang w:val="en-US"/>
+        </w:rPr>
+        <w:t xml:space="preserve"> / Information about authors</w:t>
       </w:r>
     </w:p>
     <w:p>
       <w:pPr>
-        <w:pStyle w:val="ispLitList"/>
-        <w:numPr>
-          <w:ilvl w:val="0"/>
-          <w:numId w:val="50"/>
-        </w:numPr>
-        <w:rPr/>
-      </w:pPr>
-      <w:r>
-        <w:rPr/>
-        <w:t xml:space="preserve">Streamlit layouts and containers. Available at: </w:t>
-      </w:r>
-      <w:hyperlink r:id="rId13">
-        <w:r>
-          <w:rPr>
-            <w:rStyle w:val="Hyperlink"/>
-            <w:u w:val="none"/>
-          </w:rPr>
-          <w:t>https://docs.streamlit.io/develop/api-reference/layout</w:t>
-        </w:r>
-      </w:hyperlink>
-      <w:r>
-        <w:rPr/>
-        <w:t>, accessed: 30.08.2024.</w:t>
+        <w:pStyle w:val="ispTextmain"/>
+        <w:spacing w:before="120" w:after="120"/>
+        <w:rPr/>
+      </w:pPr>
+      <w:r>
+        <w:rPr/>
+        <w:t>Дмитрий Сергеевич КОСАРЕВ является ассистентом кафедры Системного программирования мат-мех. факультета СПбГУ. Его научные интересы включают функциональное программирование, компиляторы и реляционное программирование.</w:t>
       </w:r>
     </w:p>
     <w:p>
       <w:pPr>
-        <w:pStyle w:val="ispLitList"/>
-        <w:numPr>
-          <w:ilvl w:val="0"/>
-          <w:numId w:val="50"/>
-        </w:numPr>
-        <w:rPr/>
-      </w:pPr>
-      <w:r>
-        <w:rPr/>
-        <w:t>Borning A. Wallingford: Toward a Constraint Reactive Programming Language. Companion Proceedings of the 15th International Conference on Modularity, Association for Computing Machinery, New York, NY, USA, 2016, pp. 45-49. DOI: 10.1145/2892664.2892667.</w:t>
-      </w:r>
-    </w:p>
-    <w:p>
-      <w:pPr>
-        <w:pStyle w:val="ispLitList"/>
-        <w:numPr>
-          <w:ilvl w:val="0"/>
-          <w:numId w:val="50"/>
-        </w:numPr>
-        <w:rPr/>
-      </w:pPr>
-      <w:r>
-        <w:rPr/>
-        <w:t>Badros G.J., Borning A., Stuckey P.J. The Cassowary Linear Arithmetic Constraint Solving Algorithm. ACM Trans. Comput.-Hum. Interact., vol. 8, issue 4, Association for Computing Machinery, New York, NY, USA, 2001, pp. 267-306. DOI: 10.1145/504704.504705.</w:t>
-      </w:r>
-    </w:p>
-    <w:p>
-      <w:pPr>
-        <w:pStyle w:val="ispLitList"/>
-        <w:numPr>
-          <w:ilvl w:val="0"/>
-          <w:numId w:val="50"/>
-        </w:numPr>
-        <w:rPr>
-          <w:lang w:val="ru-RU"/>
-        </w:rPr>
-      </w:pPr>
-      <w:r>
-        <w:rPr/>
-        <w:t>Bo Cai, Jian Luo, Zhen Feng. A novel code generator for graphical user interfaces. Scientific</w:t>
-      </w:r>
-      <w:r>
-        <w:rPr>
-          <w:lang w:val="ru-RU"/>
-        </w:rPr>
-        <w:t xml:space="preserve"> </w:t>
-      </w:r>
-      <w:r>
-        <w:rPr/>
-        <w:t>Reports</w:t>
-      </w:r>
-      <w:r>
-        <w:rPr>
-          <w:lang w:val="ru-RU"/>
-        </w:rPr>
-        <w:t xml:space="preserve">, </w:t>
-      </w:r>
-      <w:r>
-        <w:rPr/>
-        <w:t>vol</w:t>
-      </w:r>
-      <w:r>
-        <w:rPr>
-          <w:lang w:val="ru-RU"/>
-        </w:rPr>
-        <w:t xml:space="preserve">. 13, 2023. </w:t>
-      </w:r>
-      <w:r>
-        <w:rPr/>
-        <w:t>DOI</w:t>
-      </w:r>
-      <w:r>
-        <w:rPr>
-          <w:lang w:val="ru-RU"/>
-        </w:rPr>
-        <w:t>: 10.1038/</w:t>
-      </w:r>
-      <w:r>
-        <w:rPr/>
-        <w:t>s</w:t>
-      </w:r>
-      <w:r>
-        <w:rPr>
-          <w:lang w:val="ru-RU"/>
-        </w:rPr>
-        <w:t>41598-023-46500-6.</w:t>
-      </w:r>
-    </w:p>
-    <w:p>
-      <w:pPr>
-        <w:pStyle w:val="ispLitList"/>
-        <w:numPr>
-          <w:ilvl w:val="0"/>
-          <w:numId w:val="50"/>
-        </w:numPr>
-        <w:rPr/>
-      </w:pPr>
-      <w:r>
-        <w:rPr/>
-        <w:t>Bielik P., Fischer M., Vechev M. Robust relational layout synthesis from examples for Android. Proc. ACM Program. Lang., vol. 2, Association for Computing Machinery, New York, NY, USA, 2018. DOI: 10.1145/3276526.</w:t>
-      </w:r>
-    </w:p>
-    <w:p>
-      <w:pPr>
-        <w:pStyle w:val="ispLitList"/>
-        <w:numPr>
-          <w:ilvl w:val="0"/>
-          <w:numId w:val="50"/>
-        </w:numPr>
-        <w:rPr/>
-      </w:pPr>
-      <w:r>
-        <w:rPr/>
-        <w:t xml:space="preserve">Android ConstraintLayout widget. Accessed: 30.08.2024, available at: </w:t>
-      </w:r>
-      <w:hyperlink r:id="rId14">
-        <w:r>
-          <w:rPr>
-            <w:rStyle w:val="Hyperlink"/>
-            <w:u w:val="none"/>
-          </w:rPr>
-          <w:t>https://developer.android.com/reference/androidx/constraintlayout/widget/ConstraintLayout</w:t>
-        </w:r>
-      </w:hyperlink>
-      <w:r>
-        <w:rPr/>
-        <w:t>.</w:t>
-      </w:r>
-    </w:p>
-    <w:p>
-      <w:pPr>
-        <w:pStyle w:val="ispLitList"/>
-        <w:numPr>
-          <w:ilvl w:val="0"/>
-          <w:numId w:val="50"/>
-        </w:numPr>
-        <w:rPr/>
-      </w:pPr>
-      <w:r>
-        <w:rPr/>
-        <w:t>Brückner L., Leiva L.A., Oulasvirta A. Learning GUI Completions with User-defined Constraints. ACM Trans. Interact. Intell. Syst., vol. 12, Association for Computing Machinery, New York, NY, USA, 2022. DOI: 10.1145/3490034.</w:t>
-      </w:r>
-    </w:p>
-    <w:p>
-      <w:pPr>
-        <w:pStyle w:val="ispLitList"/>
-        <w:numPr>
-          <w:ilvl w:val="0"/>
-          <w:numId w:val="50"/>
-        </w:numPr>
-        <w:rPr/>
-      </w:pPr>
-      <w:r>
-        <w:rPr/>
-        <w:t>Shiripour M., Dayama N.R., Oulasvirta A. Grid-based Genetic Operators for Graphical Layout Generation. Proc. ACM Hum.-Comput. Interact., vol. 5, Association for Computing Machinery, New York, NY, USA, 2021. DOI: 10.1145/3461730.</w:t>
-      </w:r>
-    </w:p>
-    <w:p>
-      <w:pPr>
-        <w:pStyle w:val="ispLitList"/>
-        <w:numPr>
-          <w:ilvl w:val="0"/>
-          <w:numId w:val="50"/>
-        </w:numPr>
-        <w:rPr/>
-      </w:pPr>
-      <w:r>
-        <w:rPr/>
-        <w:t xml:space="preserve">Swearngin A., Wang C., Oleson A., Fogarty J., Amy J. Ko. Scout: Rapid Exploration of Interface Layout Alternatives through High-Level Design Constraints. Proceedings of the 2020 CHI Conference on Human Factors in Computing Systems, 2020. Available at: </w:t>
-      </w:r>
-      <w:hyperlink r:id="rId15">
-        <w:r>
-          <w:rPr>
-            <w:rStyle w:val="Hyperlink"/>
-            <w:u w:val="none"/>
-          </w:rPr>
-          <w:t>https://api.semanticscholar.org/CorpusID:210177012</w:t>
-        </w:r>
-      </w:hyperlink>
-      <w:r>
-        <w:rPr/>
-        <w:t>, accessed: 30.08.2024.</w:t>
-      </w:r>
-    </w:p>
-    <w:p>
-      <w:pPr>
-        <w:pStyle w:val="ispSubHeader-2level"/>
-        <w:ind w:hanging="0" w:left="0"/>
-        <w:rPr>
-          <w:lang w:val="en-US"/>
-        </w:rPr>
-      </w:pPr>
-      <w:bookmarkStart w:id="1" w:name="_Hlk155190263"/>
-      <w:bookmarkStart w:id="2" w:name="_Hlk155189018"/>
-      <w:bookmarkEnd w:id="1"/>
-      <w:r>
-        <w:rPr/>
-        <w:t>Информация</w:t>
-      </w:r>
-      <w:r>
-        <w:rPr>
-          <w:lang w:val="en-US"/>
-        </w:rPr>
-        <w:t xml:space="preserve"> </w:t>
-      </w:r>
-      <w:r>
-        <w:rPr/>
-        <w:t>об</w:t>
-      </w:r>
-      <w:r>
-        <w:rPr>
-          <w:lang w:val="en-US"/>
-        </w:rPr>
-        <w:t xml:space="preserve"> </w:t>
-      </w:r>
-      <w:r>
-        <w:rPr/>
-        <w:t>авторах</w:t>
-      </w:r>
-      <w:r>
-        <w:rPr>
-          <w:lang w:val="en-US"/>
-        </w:rPr>
-        <w:t xml:space="preserve"> / Information about authors</w:t>
-      </w:r>
-    </w:p>
-    <w:p>
-      <w:pPr>
         <w:pStyle w:val="ispTextmain"/>
         <w:spacing w:before="120" w:after="120"/>
-        <w:rPr/>
-      </w:pPr>
-      <w:r>
-        <w:rPr/>
-        <w:t>Дмитрий Сергеевич КОСАРЕВ является ассистентом кафедры Системного программирования мат-мех. факультета СПбГУ. Его научные интересы включают функциональное программирование, компиляторы и реляционное программирование.</w:t>
-      </w:r>
-    </w:p>
-    <w:p>
-      <w:pPr>
-        <w:pStyle w:val="ispTextmain"/>
-        <w:spacing w:before="120" w:after="120"/>
         <w:rPr>
           <w:lang w:val="en-US"/>
         </w:rPr>
@@ -27132,59 +26720,7 @@
           <w:rStyle w:val="st"/>
           <w:lang w:val="en-US"/>
         </w:rPr>
-        <w:t>Dmitry Sergeevich KOSAREV is an assistant at the Chair of System Programming of Mathematics and Mechanics Faculty of SPBU. His research interests include functional programming, compilers, and relational programming.</w:t>
-      </w:r>
-    </w:p>
-    <w:p>
-      <w:pPr>
-        <w:pStyle w:val="ispTextmain"/>
-        <w:spacing w:before="120" w:after="120"/>
-        <w:rPr/>
-      </w:pPr>
-      <w:r>
-        <w:rPr/>
-        <w:t xml:space="preserve">Петр Алексеевич ЛОЗОВ </w:t>
-      </w:r>
-      <w:r>
-        <w:rPr>
-          <w:szCs w:val="20"/>
-        </w:rPr>
-        <w:t>является кандидатом физико-математических наук</w:t>
-      </w:r>
-      <w:r>
-        <w:rPr/>
-        <w:t xml:space="preserve">. </w:t>
-      </w:r>
-      <w:r>
-        <w:rPr>
-          <w:szCs w:val="20"/>
-        </w:rPr>
-        <w:t>Сфера научных интересов: статический анализ,</w:t>
-      </w:r>
-      <w:r>
-        <w:rPr/>
-        <w:t xml:space="preserve"> </w:t>
-      </w:r>
-      <w:r>
-        <w:rPr>
-          <w:szCs w:val="20"/>
-        </w:rPr>
-        <w:t>трансляция языков программирования, функционально-реляционное программирование.</w:t>
-      </w:r>
-    </w:p>
-    <w:p>
-      <w:pPr>
-        <w:pStyle w:val="ispTextmain"/>
-        <w:spacing w:before="120" w:after="120"/>
-        <w:rPr>
-          <w:lang w:val="en-US"/>
-        </w:rPr>
-      </w:pPr>
-      <w:r>
-        <w:rPr>
-          <w:lang w:val="en-US"/>
-        </w:rPr>
-        <w:t>Petr Alekseevich LOZOV is a candidate of physical and mathematical sciences. Research interests: static analysis, translation of programming languages, functional-relational programming.</w:t>
+        <w:t xml:space="preserve">Dmitry Sergeevich KOSAREV is an assistant at the Chair of System Programming of Mathematics and Mechanics Faculty of SPBU. His research interests include functional programming, compilers, and relational programming. </w:t>
       </w:r>
     </w:p>
     <w:p>
@@ -27245,69 +26781,23 @@
         </w:rPr>
         <w:t>is an associate professor of the System Programming Chair of the Faculty of Mathematics and Mechanics of SPBU, Candidate of Physical and Mathematical Sciences. His research interests include programming languages ​​and tools, compilers, functional, logical and relational programming, program analysis and synthesis.</w:t>
       </w:r>
-    </w:p>
-    <w:p>
-      <w:pPr>
-        <w:pStyle w:val="ispTextmain"/>
-        <w:spacing w:before="120" w:after="120"/>
-        <w:rPr/>
-      </w:pPr>
-      <w:r>
-        <w:rPr/>
-        <w:t xml:space="preserve">Денис Сергеевич ФОКИН </w:t>
-      </w:r>
-      <w:r>
-        <w:rPr>
-          <w:szCs w:val="20"/>
-        </w:rPr>
-        <w:t>–</w:t>
-      </w:r>
-      <w:r>
-        <w:rPr>
-          <w:color w:val="FF0000"/>
-          <w:szCs w:val="20"/>
-        </w:rPr>
-        <w:t xml:space="preserve"> </w:t>
-      </w:r>
+      <w:bookmarkEnd w:id="0"/>
       <w:r>
         <w:rPr>
           <w:color w:val="auto"/>
           <w:szCs w:val="20"/>
-        </w:rPr>
-        <w:t>руководитель направления статического и динамического анализа департамента облачных вычислений в Российском исследовательском институте Huawei. Научные интересы включают статический анализ программ, в том числе, абстрактную интерпретацию и символьное исполнение.</w:t>
-      </w:r>
-    </w:p>
-    <w:p>
-      <w:pPr>
-        <w:pStyle w:val="ispTextmain"/>
-        <w:spacing w:before="120" w:after="120"/>
-        <w:rPr>
-          <w:lang w:val="en-US"/>
-        </w:rPr>
-      </w:pPr>
-      <w:r>
-        <w:rPr>
-          <w:lang w:val="en-US"/>
-        </w:rPr>
-        <w:t xml:space="preserve">Denis Sergeevich FOKIN </w:t>
-      </w:r>
-      <w:r>
-        <w:rPr>
-          <w:color w:val="auto"/>
-          <w:szCs w:val="20"/>
-          <w:lang w:val="en-US"/>
-        </w:rPr>
-        <w:t>is the head of the static and dynamic analysis division of the cloud computing department at the Huawei Russian Research Institute. His research interests include static analysis, including abstract interpretation and symbolic execution.</w:t>
-      </w:r>
-      <w:bookmarkEnd w:id="2"/>
+          <w:lang w:val="en-US"/>
+        </w:rPr>
+        <w:t xml:space="preserve"> </w:t>
+      </w:r>
     </w:p>
     <w:sectPr>
-      <w:headerReference w:type="even" r:id="rId16"/>
-      <w:headerReference w:type="default" r:id="rId17"/>
-      <w:headerReference w:type="first" r:id="rId18"/>
-      <w:footerReference w:type="even" r:id="rId19"/>
-      <w:footerReference w:type="default" r:id="rId20"/>
-      <w:footerReference w:type="first" r:id="rId21"/>
+      <w:headerReference w:type="even" r:id="rId4"/>
+      <w:headerReference w:type="default" r:id="rId5"/>
+      <w:headerReference w:type="first" r:id="rId6"/>
+      <w:footerReference w:type="even" r:id="rId7"/>
+      <w:footerReference w:type="default" r:id="rId8"/>
+      <w:footerReference w:type="first" r:id="rId9"/>
       <w:footnotePr>
         <w:numFmt w:val="decimal"/>
       </w:footnotePr>
@@ -27354,7 +26844,7 @@
         </w:r>
         <w:r>
           <w:rPr/>
-          <w:t>40</w:t>
+          <w:t>38</w:t>
         </w:r>
         <w:r>
           <w:rPr/>
@@ -28730,11 +28220,7 @@
       </w:hyperlink>
       <w:r>
         <w:rPr/>
-        <w:t xml:space="preserve"> </w:t>
-      </w:r>
-      <w:r>
-        <w:rPr/>
-        <w:t>(проверено 2 апреля 2025)</w:t>
+        <w:t xml:space="preserve"> (проверено 2 апреля 2025)</w:t>
       </w:r>
     </w:p>
   </w:footnote>
@@ -28787,25 +28273,7 @@
         <w:highlight w:val="yellow"/>
         <w:lang w:val="en-US"/>
       </w:rPr>
-      <w:t>issue 2, 20</w:t>
-    </w:r>
-    <w:r>
-      <w:rPr>
-        <w:sz w:val="14"/>
-        <w:szCs w:val="14"/>
-        <w:highlight w:val="yellow"/>
-        <w:lang w:val="en-US"/>
-      </w:rPr>
-      <w:t>25</w:t>
-    </w:r>
-    <w:r>
-      <w:rPr>
-        <w:sz w:val="14"/>
-        <w:szCs w:val="14"/>
-        <w:highlight w:val="yellow"/>
-        <w:lang w:val="en-US"/>
-      </w:rPr>
-      <w:t>. pp. 15-</w:t>
+      <w:t>issue 2, 2025. pp. 15-</w:t>
     </w:r>
     <w:r>
       <w:rPr>
@@ -29160,6 +28628,7 @@
         </w:tabs>
         <w:ind w:left="1080" w:hanging="360"/>
       </w:pPr>
+      <w:rPr/>
     </w:lvl>
     <w:lvl w:ilvl="2">
       <w:start w:val="1"/>
@@ -29172,6 +28641,7 @@
         </w:tabs>
         <w:ind w:left="1440" w:hanging="360"/>
       </w:pPr>
+      <w:rPr/>
     </w:lvl>
     <w:lvl w:ilvl="3">
       <w:start w:val="1"/>
@@ -29184,6 +28654,7 @@
         </w:tabs>
         <w:ind w:left="1800" w:hanging="360"/>
       </w:pPr>
+      <w:rPr/>
     </w:lvl>
     <w:lvl w:ilvl="4">
       <w:start w:val="1"/>
@@ -29196,6 +28667,7 @@
         </w:tabs>
         <w:ind w:left="2160" w:hanging="360"/>
       </w:pPr>
+      <w:rPr/>
     </w:lvl>
     <w:lvl w:ilvl="5">
       <w:start w:val="1"/>
@@ -29208,6 +28680,7 @@
         </w:tabs>
         <w:ind w:left="2520" w:hanging="360"/>
       </w:pPr>
+      <w:rPr/>
     </w:lvl>
     <w:lvl w:ilvl="6">
       <w:start w:val="1"/>
@@ -29220,6 +28693,7 @@
         </w:tabs>
         <w:ind w:left="2880" w:hanging="360"/>
       </w:pPr>
+      <w:rPr/>
     </w:lvl>
     <w:lvl w:ilvl="7">
       <w:start w:val="1"/>
@@ -29232,6 +28706,7 @@
         </w:tabs>
         <w:ind w:left="3240" w:hanging="360"/>
       </w:pPr>
+      <w:rPr/>
     </w:lvl>
     <w:lvl w:ilvl="8">
       <w:start w:val="1"/>
@@ -29244,6 +28719,7 @@
         </w:tabs>
         <w:ind w:left="3600" w:hanging="360"/>
       </w:pPr>
+      <w:rPr/>
     </w:lvl>
   </w:abstractNum>
   <w:abstractNum w:abstractNumId="3">
@@ -29271,6 +28747,7 @@
         </w:tabs>
         <w:ind w:left="1080" w:hanging="360"/>
       </w:pPr>
+      <w:rPr/>
     </w:lvl>
     <w:lvl w:ilvl="2">
       <w:start w:val="1"/>
@@ -29283,6 +28760,7 @@
         </w:tabs>
         <w:ind w:left="1440" w:hanging="360"/>
       </w:pPr>
+      <w:rPr/>
     </w:lvl>
     <w:lvl w:ilvl="3">
       <w:start w:val="1"/>
@@ -29295,6 +28773,7 @@
         </w:tabs>
         <w:ind w:left="1800" w:hanging="360"/>
       </w:pPr>
+      <w:rPr/>
     </w:lvl>
     <w:lvl w:ilvl="4">
       <w:start w:val="1"/>
@@ -29307,6 +28786,7 @@
         </w:tabs>
         <w:ind w:left="2160" w:hanging="360"/>
       </w:pPr>
+      <w:rPr/>
     </w:lvl>
     <w:lvl w:ilvl="5">
       <w:start w:val="1"/>
@@ -29319,6 +28799,7 @@
         </w:tabs>
         <w:ind w:left="2520" w:hanging="360"/>
       </w:pPr>
+      <w:rPr/>
     </w:lvl>
     <w:lvl w:ilvl="6">
       <w:start w:val="1"/>
@@ -29331,6 +28812,7 @@
         </w:tabs>
         <w:ind w:left="2880" w:hanging="360"/>
       </w:pPr>
+      <w:rPr/>
     </w:lvl>
     <w:lvl w:ilvl="7">
       <w:start w:val="1"/>
@@ -29343,6 +28825,7 @@
         </w:tabs>
         <w:ind w:left="3240" w:hanging="360"/>
       </w:pPr>
+      <w:rPr/>
     </w:lvl>
     <w:lvl w:ilvl="8">
       <w:start w:val="1"/>
@@ -29355,6 +28838,7 @@
         </w:tabs>
         <w:ind w:left="3600" w:hanging="360"/>
       </w:pPr>
+      <w:rPr/>
     </w:lvl>
   </w:abstractNum>
   <w:abstractNum w:abstractNumId="4">
@@ -29384,6 +28868,7 @@
         </w:tabs>
         <w:ind w:left="1080" w:hanging="360"/>
       </w:pPr>
+      <w:rPr/>
     </w:lvl>
     <w:lvl w:ilvl="2">
       <w:start w:val="1"/>
@@ -29396,6 +28881,7 @@
         </w:tabs>
         <w:ind w:left="1440" w:hanging="360"/>
       </w:pPr>
+      <w:rPr/>
     </w:lvl>
     <w:lvl w:ilvl="3">
       <w:start w:val="1"/>
@@ -29408,6 +28894,7 @@
         </w:tabs>
         <w:ind w:left="1800" w:hanging="360"/>
       </w:pPr>
+      <w:rPr/>
     </w:lvl>
     <w:lvl w:ilvl="4">
       <w:start w:val="1"/>
@@ -29420,6 +28907,7 @@
         </w:tabs>
         <w:ind w:left="2160" w:hanging="360"/>
       </w:pPr>
+      <w:rPr/>
     </w:lvl>
     <w:lvl w:ilvl="5">
       <w:start w:val="1"/>
@@ -29432,6 +28920,7 @@
         </w:tabs>
         <w:ind w:left="2520" w:hanging="360"/>
       </w:pPr>
+      <w:rPr/>
     </w:lvl>
     <w:lvl w:ilvl="6">
       <w:start w:val="1"/>
@@ -29444,6 +28933,7 @@
         </w:tabs>
         <w:ind w:left="2880" w:hanging="360"/>
       </w:pPr>
+      <w:rPr/>
     </w:lvl>
     <w:lvl w:ilvl="7">
       <w:start w:val="1"/>
@@ -29456,6 +28946,7 @@
         </w:tabs>
         <w:ind w:left="3240" w:hanging="360"/>
       </w:pPr>
+      <w:rPr/>
     </w:lvl>
     <w:lvl w:ilvl="8">
       <w:start w:val="1"/>
@@ -29468,6 +28959,7 @@
         </w:tabs>
         <w:ind w:left="3600" w:hanging="360"/>
       </w:pPr>
+      <w:rPr/>
     </w:lvl>
   </w:abstractNum>
   <w:abstractNum w:abstractNumId="5">
@@ -29499,6 +28991,7 @@
         </w:tabs>
         <w:ind w:left="1080" w:hanging="360"/>
       </w:pPr>
+      <w:rPr/>
     </w:lvl>
     <w:lvl w:ilvl="2">
       <w:start w:val="1"/>
@@ -29511,6 +29004,7 @@
         </w:tabs>
         <w:ind w:left="1440" w:hanging="360"/>
       </w:pPr>
+      <w:rPr/>
     </w:lvl>
     <w:lvl w:ilvl="3">
       <w:start w:val="1"/>
@@ -29523,6 +29017,7 @@
         </w:tabs>
         <w:ind w:left="1800" w:hanging="360"/>
       </w:pPr>
+      <w:rPr/>
     </w:lvl>
     <w:lvl w:ilvl="4">
       <w:start w:val="1"/>
@@ -29535,6 +29030,7 @@
         </w:tabs>
         <w:ind w:left="2160" w:hanging="360"/>
       </w:pPr>
+      <w:rPr/>
     </w:lvl>
     <w:lvl w:ilvl="5">
       <w:start w:val="1"/>
@@ -29547,6 +29043,7 @@
         </w:tabs>
         <w:ind w:left="2520" w:hanging="360"/>
       </w:pPr>
+      <w:rPr/>
     </w:lvl>
     <w:lvl w:ilvl="6">
       <w:start w:val="1"/>
@@ -29559,6 +29056,7 @@
         </w:tabs>
         <w:ind w:left="2880" w:hanging="360"/>
       </w:pPr>
+      <w:rPr/>
     </w:lvl>
     <w:lvl w:ilvl="7">
       <w:start w:val="1"/>
@@ -29571,6 +29069,7 @@
         </w:tabs>
         <w:ind w:left="3240" w:hanging="360"/>
       </w:pPr>
+      <w:rPr/>
     </w:lvl>
     <w:lvl w:ilvl="8">
       <w:start w:val="1"/>
@@ -29583,6 +29082,7 @@
         </w:tabs>
         <w:ind w:left="3600" w:hanging="360"/>
       </w:pPr>
+      <w:rPr/>
     </w:lvl>
   </w:abstractNum>
   <w:abstractNum w:abstractNumId="6">
@@ -29610,6 +29110,7 @@
         </w:tabs>
         <w:ind w:left="1080" w:hanging="360"/>
       </w:pPr>
+      <w:rPr/>
     </w:lvl>
     <w:lvl w:ilvl="2">
       <w:start w:val="1"/>
@@ -29622,6 +29123,7 @@
         </w:tabs>
         <w:ind w:left="1440" w:hanging="360"/>
       </w:pPr>
+      <w:rPr/>
     </w:lvl>
     <w:lvl w:ilvl="3">
       <w:start w:val="1"/>
@@ -29634,6 +29136,7 @@
         </w:tabs>
         <w:ind w:left="1800" w:hanging="360"/>
       </w:pPr>
+      <w:rPr/>
     </w:lvl>
     <w:lvl w:ilvl="4">
       <w:start w:val="1"/>
@@ -29646,6 +29149,7 @@
         </w:tabs>
         <w:ind w:left="2160" w:hanging="360"/>
       </w:pPr>
+      <w:rPr/>
     </w:lvl>
     <w:lvl w:ilvl="5">
       <w:start w:val="1"/>
@@ -29658,6 +29162,7 @@
         </w:tabs>
         <w:ind w:left="2520" w:hanging="360"/>
       </w:pPr>
+      <w:rPr/>
     </w:lvl>
     <w:lvl w:ilvl="6">
       <w:start w:val="1"/>
@@ -29670,6 +29175,7 @@
         </w:tabs>
         <w:ind w:left="2880" w:hanging="360"/>
       </w:pPr>
+      <w:rPr/>
     </w:lvl>
     <w:lvl w:ilvl="7">
       <w:start w:val="1"/>
@@ -29682,6 +29188,7 @@
         </w:tabs>
         <w:ind w:left="3240" w:hanging="360"/>
       </w:pPr>
+      <w:rPr/>
     </w:lvl>
     <w:lvl w:ilvl="8">
       <w:start w:val="1"/>
@@ -29694,6 +29201,7 @@
         </w:tabs>
         <w:ind w:left="3600" w:hanging="360"/>
       </w:pPr>
+      <w:rPr/>
     </w:lvl>
   </w:abstractNum>
   <w:abstractNum w:abstractNumId="7">
@@ -29723,6 +29231,7 @@
         </w:tabs>
         <w:ind w:left="1080" w:hanging="360"/>
       </w:pPr>
+      <w:rPr/>
     </w:lvl>
     <w:lvl w:ilvl="2">
       <w:start w:val="1"/>
@@ -29735,6 +29244,7 @@
         </w:tabs>
         <w:ind w:left="1440" w:hanging="360"/>
       </w:pPr>
+      <w:rPr/>
     </w:lvl>
     <w:lvl w:ilvl="3">
       <w:start w:val="1"/>
@@ -29747,6 +29257,7 @@
         </w:tabs>
         <w:ind w:left="1800" w:hanging="360"/>
       </w:pPr>
+      <w:rPr/>
     </w:lvl>
     <w:lvl w:ilvl="4">
       <w:start w:val="1"/>
@@ -29759,6 +29270,7 @@
         </w:tabs>
         <w:ind w:left="2160" w:hanging="360"/>
       </w:pPr>
+      <w:rPr/>
     </w:lvl>
     <w:lvl w:ilvl="5">
       <w:start w:val="1"/>
@@ -29771,6 +29283,7 @@
         </w:tabs>
         <w:ind w:left="2520" w:hanging="360"/>
       </w:pPr>
+      <w:rPr/>
     </w:lvl>
     <w:lvl w:ilvl="6">
       <w:start w:val="1"/>
@@ -29783,6 +29296,7 @@
         </w:tabs>
         <w:ind w:left="2880" w:hanging="360"/>
       </w:pPr>
+      <w:rPr/>
     </w:lvl>
     <w:lvl w:ilvl="7">
       <w:start w:val="1"/>
@@ -29795,6 +29309,7 @@
         </w:tabs>
         <w:ind w:left="3240" w:hanging="360"/>
       </w:pPr>
+      <w:rPr/>
     </w:lvl>
     <w:lvl w:ilvl="8">
       <w:start w:val="1"/>
@@ -29807,6 +29322,7 @@
         </w:tabs>
         <w:ind w:left="3600" w:hanging="360"/>
       </w:pPr>
+      <w:rPr/>
     </w:lvl>
   </w:abstractNum>
   <w:abstractNum w:abstractNumId="8">
@@ -29838,6 +29354,7 @@
         </w:tabs>
         <w:ind w:left="1080" w:hanging="360"/>
       </w:pPr>
+      <w:rPr/>
     </w:lvl>
     <w:lvl w:ilvl="2">
       <w:start w:val="1"/>
@@ -29850,6 +29367,7 @@
         </w:tabs>
         <w:ind w:left="1440" w:hanging="360"/>
       </w:pPr>
+      <w:rPr/>
     </w:lvl>
     <w:lvl w:ilvl="3">
       <w:start w:val="1"/>
@@ -29862,6 +29380,7 @@
         </w:tabs>
         <w:ind w:left="1800" w:hanging="360"/>
       </w:pPr>
+      <w:rPr/>
     </w:lvl>
     <w:lvl w:ilvl="4">
       <w:start w:val="1"/>
@@ -29874,6 +29393,7 @@
         </w:tabs>
         <w:ind w:left="2160" w:hanging="360"/>
       </w:pPr>
+      <w:rPr/>
     </w:lvl>
     <w:lvl w:ilvl="5">
       <w:start w:val="1"/>
@@ -29886,6 +29406,7 @@
         </w:tabs>
         <w:ind w:left="2520" w:hanging="360"/>
       </w:pPr>
+      <w:rPr/>
     </w:lvl>
     <w:lvl w:ilvl="6">
       <w:start w:val="1"/>
@@ -29898,6 +29419,7 @@
         </w:tabs>
         <w:ind w:left="2880" w:hanging="360"/>
       </w:pPr>
+      <w:rPr/>
     </w:lvl>
     <w:lvl w:ilvl="7">
       <w:start w:val="1"/>
@@ -29910,6 +29432,7 @@
         </w:tabs>
         <w:ind w:left="3240" w:hanging="360"/>
       </w:pPr>
+      <w:rPr/>
     </w:lvl>
     <w:lvl w:ilvl="8">
       <w:start w:val="1"/>
@@ -29922,6 +29445,7 @@
         </w:tabs>
         <w:ind w:left="3600" w:hanging="360"/>
       </w:pPr>
+      <w:rPr/>
     </w:lvl>
   </w:abstractNum>
   <w:abstractNum w:abstractNumId="9">
@@ -31233,6 +30757,7 @@
         <w:rFonts w:ascii="Symbol" w:hAnsi="Symbol" w:cs="Symbol" w:hint="default"/>
         <w:vertAlign w:val="baseline"/>
         <w:position w:val="0"/>
+        <w:sz w:val="20"/>
         <w:sz w:val="20"/>
         <w:u w:val="none"/>
         <w:b w:val="false"/>
@@ -32209,6 +31734,7 @@
         <w:strike w:val="false"/>
         <w:vertAlign w:val="baseline"/>
         <w:position w:val="0"/>
+        <w:sz w:val="20"/>
         <w:sz w:val="20"/>
         <w:spacing w:val="0"/>
         <w:i w:val="false"/>
@@ -33311,6 +32837,7 @@
         </w:tabs>
         <w:ind w:left="1080" w:hanging="360"/>
       </w:pPr>
+      <w:rPr/>
     </w:lvl>
     <w:lvl w:ilvl="2">
       <w:start w:val="1"/>
@@ -33323,6 +32850,7 @@
         </w:tabs>
         <w:ind w:left="1440" w:hanging="360"/>
       </w:pPr>
+      <w:rPr/>
     </w:lvl>
     <w:lvl w:ilvl="3">
       <w:start w:val="1"/>
@@ -33335,6 +32863,7 @@
         </w:tabs>
         <w:ind w:left="1800" w:hanging="360"/>
       </w:pPr>
+      <w:rPr/>
     </w:lvl>
     <w:lvl w:ilvl="4">
       <w:start w:val="1"/>
@@ -33347,6 +32876,7 @@
         </w:tabs>
         <w:ind w:left="2160" w:hanging="360"/>
       </w:pPr>
+      <w:rPr/>
     </w:lvl>
     <w:lvl w:ilvl="5">
       <w:start w:val="1"/>
@@ -33359,6 +32889,7 @@
         </w:tabs>
         <w:ind w:left="2520" w:hanging="360"/>
       </w:pPr>
+      <w:rPr/>
     </w:lvl>
     <w:lvl w:ilvl="6">
       <w:start w:val="1"/>
@@ -33371,6 +32902,7 @@
         </w:tabs>
         <w:ind w:left="2880" w:hanging="360"/>
       </w:pPr>
+      <w:rPr/>
     </w:lvl>
     <w:lvl w:ilvl="7">
       <w:start w:val="1"/>
@@ -33383,6 +32915,7 @@
         </w:tabs>
         <w:ind w:left="3240" w:hanging="360"/>
       </w:pPr>
+      <w:rPr/>
     </w:lvl>
     <w:lvl w:ilvl="8">
       <w:start w:val="1"/>
@@ -33395,6 +32928,7 @@
         </w:tabs>
         <w:ind w:left="3600" w:hanging="360"/>
       </w:pPr>
+      <w:rPr/>
     </w:lvl>
   </w:abstractNum>
   <w:abstractNum w:abstractNumId="36">
@@ -33547,6 +33081,7 @@
       <w:rPr>
         <w:vertAlign w:val="baseline"/>
         <w:position w:val="0"/>
+        <w:sz w:val="20"/>
         <w:sz w:val="20"/>
         <w:i w:val="false"/>
         <w:b w:val="false"/>
@@ -33813,6 +33348,7 @@
         <w:vertAlign w:val="baseline"/>
         <w:position w:val="0"/>
         <w:sz w:val="20"/>
+        <w:sz w:val="20"/>
         <w:i w:val="false"/>
         <w:b/>
         <w:rFonts w:ascii="Times New Roman" w:hAnsi="Times New Roman"/>
@@ -33968,6 +33504,7 @@
         </w:tabs>
         <w:ind w:left="1080" w:hanging="360"/>
       </w:pPr>
+      <w:rPr/>
     </w:lvl>
     <w:lvl w:ilvl="2">
       <w:start w:val="1"/>
@@ -33980,6 +33517,7 @@
         </w:tabs>
         <w:ind w:left="1440" w:hanging="360"/>
       </w:pPr>
+      <w:rPr/>
     </w:lvl>
     <w:lvl w:ilvl="3">
       <w:start w:val="1"/>
@@ -33992,6 +33530,7 @@
         </w:tabs>
         <w:ind w:left="1800" w:hanging="360"/>
       </w:pPr>
+      <w:rPr/>
     </w:lvl>
     <w:lvl w:ilvl="4">
       <w:start w:val="1"/>
@@ -34004,6 +33543,7 @@
         </w:tabs>
         <w:ind w:left="2160" w:hanging="360"/>
       </w:pPr>
+      <w:rPr/>
     </w:lvl>
     <w:lvl w:ilvl="5">
       <w:start w:val="1"/>
@@ -34016,6 +33556,7 @@
         </w:tabs>
         <w:ind w:left="2520" w:hanging="360"/>
       </w:pPr>
+      <w:rPr/>
     </w:lvl>
     <w:lvl w:ilvl="6">
       <w:start w:val="1"/>
@@ -34028,6 +33569,7 @@
         </w:tabs>
         <w:ind w:left="2880" w:hanging="360"/>
       </w:pPr>
+      <w:rPr/>
     </w:lvl>
     <w:lvl w:ilvl="7">
       <w:start w:val="1"/>
@@ -34040,6 +33582,7 @@
         </w:tabs>
         <w:ind w:left="3240" w:hanging="360"/>
       </w:pPr>
+      <w:rPr/>
     </w:lvl>
     <w:lvl w:ilvl="8">
       <w:start w:val="1"/>
@@ -34052,6 +33595,7 @@
         </w:tabs>
         <w:ind w:left="3600" w:hanging="360"/>
       </w:pPr>
+      <w:rPr/>
     </w:lvl>
   </w:abstractNum>
   <w:abstractNum w:abstractNumId="41">
@@ -34890,6 +34434,7 @@
         </w:tabs>
         <w:ind w:left="1080" w:hanging="360"/>
       </w:pPr>
+      <w:rPr/>
     </w:lvl>
     <w:lvl w:ilvl="2">
       <w:start w:val="1"/>
@@ -34902,6 +34447,7 @@
         </w:tabs>
         <w:ind w:left="1440" w:hanging="360"/>
       </w:pPr>
+      <w:rPr/>
     </w:lvl>
     <w:lvl w:ilvl="3">
       <w:start w:val="1"/>
@@ -34914,6 +34460,7 @@
         </w:tabs>
         <w:ind w:left="1800" w:hanging="360"/>
       </w:pPr>
+      <w:rPr/>
     </w:lvl>
     <w:lvl w:ilvl="4">
       <w:start w:val="1"/>
@@ -34926,6 +34473,7 @@
         </w:tabs>
         <w:ind w:left="2160" w:hanging="360"/>
       </w:pPr>
+      <w:rPr/>
     </w:lvl>
     <w:lvl w:ilvl="5">
       <w:start w:val="1"/>
@@ -34938,6 +34486,7 @@
         </w:tabs>
         <w:ind w:left="2520" w:hanging="360"/>
       </w:pPr>
+      <w:rPr/>
     </w:lvl>
     <w:lvl w:ilvl="6">
       <w:start w:val="1"/>
@@ -34950,6 +34499,7 @@
         </w:tabs>
         <w:ind w:left="2880" w:hanging="360"/>
       </w:pPr>
+      <w:rPr/>
     </w:lvl>
     <w:lvl w:ilvl="7">
       <w:start w:val="1"/>
@@ -34962,6 +34512,7 @@
         </w:tabs>
         <w:ind w:left="3240" w:hanging="360"/>
       </w:pPr>
+      <w:rPr/>
     </w:lvl>
     <w:lvl w:ilvl="8">
       <w:start w:val="1"/>
@@ -34974,6 +34525,7 @@
         </w:tabs>
         <w:ind w:left="3600" w:hanging="360"/>
       </w:pPr>
+      <w:rPr/>
     </w:lvl>
   </w:abstractNum>
   <w:abstractNum w:abstractNumId="48">
@@ -36295,6 +35847,125 @@
       <w:rPr>
         <w:rFonts w:ascii="OpenSymbol" w:hAnsi="OpenSymbol" w:cs="OpenSymbol" w:hint="default"/>
       </w:rPr>
+    </w:lvl>
+  </w:abstractNum>
+  <w:abstractNum w:abstractNumId="58">
+    <w:lvl w:ilvl="0">
+      <w:start w:val="1"/>
+      <w:numFmt w:val="decimal"/>
+      <w:lvlText w:val="[%1]."/>
+      <w:lvlJc w:val="right"/>
+      <w:pPr>
+        <w:tabs>
+          <w:tab w:val="num" w:pos="360"/>
+        </w:tabs>
+        <w:ind w:left="360" w:hanging="72"/>
+      </w:pPr>
+      <w:rPr/>
+    </w:lvl>
+    <w:lvl w:ilvl="1">
+      <w:start w:val="1"/>
+      <w:numFmt w:val="decimal"/>
+      <w:lvlText w:val="%1.%2."/>
+      <w:lvlJc w:val="left"/>
+      <w:pPr>
+        <w:tabs>
+          <w:tab w:val="num" w:pos="357"/>
+        </w:tabs>
+        <w:ind w:left="357" w:hanging="357"/>
+      </w:pPr>
+      <w:rPr/>
+    </w:lvl>
+    <w:lvl w:ilvl="2">
+      <w:start w:val="1"/>
+      <w:numFmt w:val="decimal"/>
+      <w:lvlText w:val="%1.%2.%3."/>
+      <w:lvlJc w:val="left"/>
+      <w:pPr>
+        <w:tabs>
+          <w:tab w:val="num" w:pos="1224"/>
+        </w:tabs>
+        <w:ind w:left="1224" w:hanging="504"/>
+      </w:pPr>
+      <w:rPr/>
+    </w:lvl>
+    <w:lvl w:ilvl="3">
+      <w:start w:val="1"/>
+      <w:numFmt w:val="decimal"/>
+      <w:lvlText w:val="%1.%2.%3.%4."/>
+      <w:lvlJc w:val="left"/>
+      <w:pPr>
+        <w:tabs>
+          <w:tab w:val="num" w:pos="1728"/>
+        </w:tabs>
+        <w:ind w:left="1728" w:hanging="648"/>
+      </w:pPr>
+      <w:rPr/>
+    </w:lvl>
+    <w:lvl w:ilvl="4">
+      <w:start w:val="1"/>
+      <w:numFmt w:val="decimal"/>
+      <w:lvlText w:val="%1.%2.%3.%4.%5."/>
+      <w:lvlJc w:val="left"/>
+      <w:pPr>
+        <w:tabs>
+          <w:tab w:val="num" w:pos="2232"/>
+        </w:tabs>
+        <w:ind w:left="2232" w:hanging="792"/>
+      </w:pPr>
+      <w:rPr/>
+    </w:lvl>
+    <w:lvl w:ilvl="5">
+      <w:start w:val="1"/>
+      <w:numFmt w:val="decimal"/>
+      <w:lvlText w:val="%1.%2.%3.%4.%5.%6."/>
+      <w:lvlJc w:val="left"/>
+      <w:pPr>
+        <w:tabs>
+          <w:tab w:val="num" w:pos="2736"/>
+        </w:tabs>
+        <w:ind w:left="2736" w:hanging="936"/>
+      </w:pPr>
+      <w:rPr/>
+    </w:lvl>
+    <w:lvl w:ilvl="6">
+      <w:start w:val="1"/>
+      <w:numFmt w:val="decimal"/>
+      <w:lvlText w:val="%1.%2.%3.%4.%5.%6.%7."/>
+      <w:lvlJc w:val="left"/>
+      <w:pPr>
+        <w:tabs>
+          <w:tab w:val="num" w:pos="3240"/>
+        </w:tabs>
+        <w:ind w:left="3240" w:hanging="1080"/>
+      </w:pPr>
+      <w:rPr/>
+    </w:lvl>
+    <w:lvl w:ilvl="7">
+      <w:start w:val="1"/>
+      <w:numFmt w:val="decimal"/>
+      <w:lvlText w:val="%1.%2.%3.%4.%5.%6.%7.%8."/>
+      <w:lvlJc w:val="left"/>
+      <w:pPr>
+        <w:tabs>
+          <w:tab w:val="num" w:pos="3744"/>
+        </w:tabs>
+        <w:ind w:left="3744" w:hanging="1224"/>
+      </w:pPr>
+      <w:rPr/>
+    </w:lvl>
+    <w:lvl w:ilvl="8">
+      <w:start w:val="1"/>
+      <w:numFmt w:val="decimal"/>
+      <w:lvlText w:val="%1.%2.%3.%4.%5.%6.%7.%8.%9."/>
+      <w:lvlJc w:val="left"/>
+      <w:pPr>
+        <w:tabs>
+          <w:tab w:val="num" w:pos="4320"/>
+        </w:tabs>
+        <w:ind w:left="4320" w:hanging="1440"/>
+      </w:pPr>
+      <w:rPr/>
     </w:lvl>
   </w:abstractNum>
   <w:num w:numId="1">
@@ -36469,10 +36140,85 @@
     <w:abstractNumId w:val="57"/>
   </w:num>
   <w:num w:numId="58">
-    <w:abstractNumId w:val="50"/>
+    <w:abstractNumId w:val="58"/>
+  </w:num>
+  <w:num w:numId="59">
+    <w:abstractNumId w:val="58"/>
     <w:lvlOverride w:ilvl="0">
       <w:startOverride w:val="1"/>
     </w:lvlOverride>
+  </w:num>
+  <w:num w:numId="60">
+    <w:abstractNumId w:val="58"/>
+  </w:num>
+  <w:num w:numId="61">
+    <w:abstractNumId w:val="58"/>
+  </w:num>
+  <w:num w:numId="62">
+    <w:abstractNumId w:val="58"/>
+  </w:num>
+  <w:num w:numId="63">
+    <w:abstractNumId w:val="58"/>
+  </w:num>
+  <w:num w:numId="64">
+    <w:abstractNumId w:val="58"/>
+  </w:num>
+  <w:num w:numId="65">
+    <w:abstractNumId w:val="58"/>
+  </w:num>
+  <w:num w:numId="66">
+    <w:abstractNumId w:val="58"/>
+  </w:num>
+  <w:num w:numId="67">
+    <w:abstractNumId w:val="58"/>
+  </w:num>
+  <w:num w:numId="68">
+    <w:abstractNumId w:val="58"/>
+  </w:num>
+  <w:num w:numId="69">
+    <w:abstractNumId w:val="58"/>
+  </w:num>
+  <w:num w:numId="70">
+    <w:abstractNumId w:val="58"/>
+  </w:num>
+  <w:num w:numId="71">
+    <w:abstractNumId w:val="58"/>
+  </w:num>
+  <w:num w:numId="72">
+    <w:abstractNumId w:val="58"/>
+  </w:num>
+  <w:num w:numId="73">
+    <w:abstractNumId w:val="58"/>
+  </w:num>
+  <w:num w:numId="74">
+    <w:abstractNumId w:val="58"/>
+  </w:num>
+  <w:num w:numId="75">
+    <w:abstractNumId w:val="58"/>
+  </w:num>
+  <w:num w:numId="76">
+    <w:abstractNumId w:val="58"/>
+  </w:num>
+  <w:num w:numId="77">
+    <w:abstractNumId w:val="58"/>
+  </w:num>
+  <w:num w:numId="78">
+    <w:abstractNumId w:val="58"/>
+  </w:num>
+  <w:num w:numId="79">
+    <w:abstractNumId w:val="58"/>
+  </w:num>
+  <w:num w:numId="80">
+    <w:abstractNumId w:val="58"/>
+  </w:num>
+  <w:num w:numId="81">
+    <w:abstractNumId w:val="58"/>
+  </w:num>
+  <w:num w:numId="82">
+    <w:abstractNumId w:val="58"/>
+  </w:num>
+  <w:num w:numId="83">
+    <w:abstractNumId w:val="58"/>
   </w:num>
 </w:numbering>
 </file>
@@ -40877,7 +40623,6 @@
   </w:style>
   <w:style w:type="character" w:styleId="RListLabel" w:customStyle="1">
     <w:name w:val="RListLabel"/>
-    <w:basedOn w:val="ListLabel1"/>
     <w:qFormat/>
     <w:rsid w:val="005c4fba"/>
     <w:rPr>
@@ -41731,6 +41476,7 @@
     <w:rsid w:val="00fa0032"/>
     <w:pPr>
       <w:widowControl/>
+      <w:suppressAutoHyphens w:val="true"/>
       <w:bidi w:val="0"/>
       <w:spacing w:before="0" w:after="0"/>
       <w:ind w:firstLine="567"/>
@@ -41919,6 +41665,7 @@
     <w:rsid w:val="00fa0032"/>
     <w:pPr>
       <w:widowControl/>
+      <w:suppressAutoHyphens w:val="true"/>
       <w:bidi w:val="0"/>
       <w:spacing w:lineRule="auto" w:line="480" w:before="0" w:after="0"/>
       <w:ind w:firstLine="426"/>
@@ -42044,12 +41791,13 @@
     <w:rsid w:val="00fa0032"/>
     <w:pPr>
       <w:widowControl w:val="false"/>
+      <w:suppressAutoHyphens w:val="true"/>
       <w:bidi w:val="0"/>
       <w:spacing w:before="0" w:after="0"/>
       <w:jc w:val="left"/>
     </w:pPr>
     <w:rPr>
-      <w:rFonts w:ascii="Courier New" w:hAnsi="Courier New" w:cs="Courier New" w:eastAsia="Times New Roman"/>
+      <w:rFonts w:ascii="Courier New" w:hAnsi="Courier New" w:eastAsia="Times New Roman" w:cs="Courier New"/>
       <w:color w:val="auto"/>
       <w:kern w:val="0"/>
       <w:sz w:val="24"/>
@@ -42211,6 +41959,7 @@
       <w:keepNext w:val="true"/>
       <w:keepLines/>
       <w:widowControl/>
+      <w:suppressAutoHyphens w:val="true"/>
       <w:bidi w:val="0"/>
       <w:spacing w:before="240" w:after="0"/>
       <w:jc w:val="center"/>
@@ -42288,6 +42037,7 @@
     <w:rsid w:val="003d0d29"/>
     <w:pPr>
       <w:widowControl/>
+      <w:suppressAutoHyphens w:val="true"/>
       <w:bidi w:val="0"/>
       <w:spacing w:before="0" w:after="0"/>
       <w:jc w:val="left"/>
@@ -42307,6 +42057,7 @@
     <w:rsid w:val="003d0d29"/>
     <w:pPr>
       <w:widowControl/>
+      <w:suppressAutoHyphens w:val="true"/>
       <w:bidi w:val="0"/>
       <w:spacing w:before="0" w:after="0"/>
       <w:jc w:val="left"/>
@@ -43615,7 +43366,7 @@
       <w:jc w:val="both"/>
     </w:pPr>
     <w:rPr>
-      <w:rFonts w:eastAsia="SimSun" w:ascii="Times New Roman" w:hAnsi="Times New Roman" w:cs="Times New Roman"/>
+      <w:rFonts w:ascii="Times New Roman" w:hAnsi="Times New Roman" w:eastAsia="SimSun" w:cs="Times New Roman"/>
       <w:b/>
       <w:bCs/>
       <w:color w:val="auto"/>
@@ -44050,6 +43801,7 @@
     <w:rsid w:val="00745731"/>
     <w:pPr>
       <w:widowControl/>
+      <w:suppressAutoHyphens w:val="true"/>
       <w:bidi w:val="0"/>
       <w:spacing w:before="0" w:after="0"/>
       <w:jc w:val="center"/>
@@ -44327,6 +44079,7 @@
     <w:rsid w:val="00034ced"/>
     <w:pPr>
       <w:widowControl/>
+      <w:suppressAutoHyphens w:val="true"/>
       <w:bidi w:val="0"/>
       <w:spacing w:lineRule="auto" w:line="259" w:before="0" w:after="0"/>
       <w:ind w:left="217"/>
@@ -44545,12 +44298,13 @@
     <w:rsid w:val="00f542b6"/>
     <w:pPr>
       <w:widowControl/>
+      <w:suppressAutoHyphens w:val="true"/>
       <w:bidi w:val="0"/>
       <w:spacing w:before="0" w:after="0"/>
       <w:jc w:val="left"/>
     </w:pPr>
     <w:rPr>
-      <w:rFonts w:ascii="Helvetica" w:hAnsi="Helvetica" w:cs="Helvetica" w:eastAsia="Times New Roman"/>
+      <w:rFonts w:ascii="Helvetica" w:hAnsi="Helvetica" w:eastAsia="Times New Roman" w:cs="Helvetica"/>
       <w:color w:val="000000"/>
       <w:kern w:val="0"/>
       <w:sz w:val="24"/>

</xml_diff>